<commit_message>
Skrevet om roller og slikt. Må bare redigeres senere i tid
</commit_message>
<xml_diff>
--- a/Daily scrum referat.docx
+++ b/Daily scrum referat.docx
@@ -976,10 +976,7 @@
     </w:p>
     <w:p>
       <w:r>
-        <w:t>Onsdag 23</w:t>
-      </w:r>
-      <w:r>
-        <w:t>. Januar</w:t>
+        <w:t>Onsdag 23. Januar</w:t>
       </w:r>
     </w:p>
     <w:p/>
@@ -1058,94 +1055,100 @@
         <w:pStyle w:val="Listeavsnitt"/>
         <w:ind w:left="360"/>
       </w:pPr>
+    </w:p>
+    <w:p>
+      <w:r>
+        <w:t>Torsdag 24. Januar</w:t>
+      </w:r>
+    </w:p>
+    <w:p/>
+    <w:p>
+      <w:pPr>
+        <w:rPr>
+          <w:u w:val="single"/>
+        </w:rPr>
+      </w:pPr>
+      <w:r>
+        <w:rPr>
+          <w:u w:val="single"/>
+        </w:rPr>
+        <w:t>Gjort i går:</w:t>
+      </w:r>
+    </w:p>
+    <w:p/>
+    <w:p>
+      <w:pPr>
+        <w:rPr>
+          <w:u w:val="single"/>
+        </w:rPr>
+      </w:pPr>
+      <w:r>
+        <w:t>Plan</w:t>
+      </w:r>
+      <w:r>
+        <w:rPr>
+          <w:u w:val="single"/>
+        </w:rPr>
+        <w:t xml:space="preserve"> for dag</w:t>
+      </w:r>
+      <w:r>
+        <w:rPr>
+          <w:u w:val="single"/>
+        </w:rPr>
+        <w:t>:</w:t>
+      </w:r>
+    </w:p>
+    <w:p>
+      <w:pPr>
+        <w:pStyle w:val="Listeavsnitt"/>
+        <w:numPr>
+          <w:ilvl w:val="0"/>
+          <w:numId w:val="2"/>
+        </w:numPr>
+      </w:pPr>
+      <w:r>
+        <w:t xml:space="preserve">møte med </w:t>
+      </w:r>
+      <w:proofErr w:type="spellStart"/>
+      <w:r>
+        <w:t>asle</w:t>
+      </w:r>
+      <w:proofErr w:type="spellEnd"/>
+      <w:r>
+        <w:t xml:space="preserve"> </w:t>
+      </w:r>
+    </w:p>
+    <w:p>
+      <w:pPr>
+        <w:pStyle w:val="Listeavsnitt"/>
+        <w:numPr>
+          <w:ilvl w:val="0"/>
+          <w:numId w:val="2"/>
+        </w:numPr>
+      </w:pPr>
+    </w:p>
+    <w:p>
+      <w:pPr>
+        <w:pStyle w:val="Listeavsnitt"/>
+        <w:ind w:left="360"/>
+      </w:pPr>
+    </w:p>
+    <w:p>
+      <w:pPr>
+        <w:pStyle w:val="Listeavsnitt"/>
+        <w:ind w:left="360"/>
+      </w:pPr>
+    </w:p>
+    <w:p>
+      <w:pPr>
+        <w:pStyle w:val="Listeavsnitt"/>
+        <w:ind w:left="360"/>
+      </w:pPr>
+      <w:r>
+        <w:t>HUSK TRE VIKTIGE PUNKT FRA HVER SPRINT!</w:t>
+      </w:r>
       <w:bookmarkStart w:id="0" w:name="_GoBack"/>
       <w:bookmarkEnd w:id="0"/>
-    </w:p>
-    <w:p>
-      <w:r>
-        <w:t>Tors</w:t>
-      </w:r>
-      <w:r>
-        <w:t>dag</w:t>
-      </w:r>
-      <w:r>
-        <w:t xml:space="preserve"> 24</w:t>
-      </w:r>
-      <w:r>
-        <w:t>. Januar</w:t>
-      </w:r>
-    </w:p>
-    <w:p/>
-    <w:p>
-      <w:pPr>
-        <w:rPr>
-          <w:u w:val="single"/>
-        </w:rPr>
-      </w:pPr>
-      <w:r>
-        <w:rPr>
-          <w:u w:val="single"/>
-        </w:rPr>
-        <w:t>Gjort i går:</w:t>
-      </w:r>
-    </w:p>
-    <w:p/>
-    <w:p>
-      <w:pPr>
-        <w:rPr>
-          <w:u w:val="single"/>
-        </w:rPr>
-      </w:pPr>
-      <w:r>
-        <w:t>Plan</w:t>
-      </w:r>
-      <w:r>
-        <w:rPr>
-          <w:u w:val="single"/>
-        </w:rPr>
-        <w:t xml:space="preserve"> for dag</w:t>
-      </w:r>
-      <w:r>
-        <w:rPr>
-          <w:u w:val="single"/>
-        </w:rPr>
-        <w:t>:</w:t>
-      </w:r>
-    </w:p>
-    <w:p>
-      <w:pPr>
-        <w:pStyle w:val="Listeavsnitt"/>
-        <w:numPr>
-          <w:ilvl w:val="0"/>
-          <w:numId w:val="2"/>
-        </w:numPr>
-      </w:pPr>
-      <w:r>
-        <w:t xml:space="preserve">møte med </w:t>
-      </w:r>
-      <w:proofErr w:type="spellStart"/>
-      <w:r>
-        <w:t>asle</w:t>
-      </w:r>
-      <w:proofErr w:type="spellEnd"/>
-      <w:r>
-        <w:t xml:space="preserve"> </w:t>
-      </w:r>
-    </w:p>
-    <w:p>
-      <w:pPr>
-        <w:pStyle w:val="Listeavsnitt"/>
-        <w:numPr>
-          <w:ilvl w:val="0"/>
-          <w:numId w:val="2"/>
-        </w:numPr>
-      </w:pPr>
-    </w:p>
-    <w:p>
-      <w:pPr>
-        <w:pStyle w:val="Listeavsnitt"/>
-        <w:ind w:left="360"/>
-      </w:pPr>
     </w:p>
     <w:sectPr>
       <w:pgSz w:w="11900" w:h="16840"/>

</xml_diff>

<commit_message>
Nytt dokument for å beskrive tekniske valg
</commit_message>
<xml_diff>
--- a/Daily scrum referat.docx
+++ b/Daily scrum referat.docx
@@ -10,23 +10,21 @@
           <w:szCs w:val="40"/>
         </w:rPr>
       </w:pPr>
-      <w:proofErr w:type="spellStart"/>
       <w:r>
         <w:rPr>
           <w:b/>
           <w:sz w:val="40"/>
           <w:szCs w:val="40"/>
         </w:rPr>
-        <w:t>Daily</w:t>
-      </w:r>
-      <w:proofErr w:type="spellEnd"/>
+        <w:t xml:space="preserve">Daily stand up </w:t>
+      </w:r>
       <w:r>
         <w:rPr>
           <w:b/>
           <w:sz w:val="40"/>
           <w:szCs w:val="40"/>
         </w:rPr>
-        <w:t xml:space="preserve"> stand up </w:t>
+        <w:t>-</w:t>
       </w:r>
       <w:r>
         <w:rPr>
@@ -34,7 +32,7 @@
           <w:sz w:val="40"/>
           <w:szCs w:val="40"/>
         </w:rPr>
-        <w:t>-</w:t>
+        <w:t xml:space="preserve"> </w:t>
       </w:r>
       <w:r>
         <w:rPr>
@@ -42,14 +40,6 @@
           <w:sz w:val="40"/>
           <w:szCs w:val="40"/>
         </w:rPr>
-        <w:t xml:space="preserve"> </w:t>
-      </w:r>
-      <w:r>
-        <w:rPr>
-          <w:b/>
-          <w:sz w:val="40"/>
-          <w:szCs w:val="40"/>
-        </w:rPr>
         <w:t>referat</w:t>
       </w:r>
     </w:p>
@@ -68,24 +58,21 @@
           <w:u w:val="single"/>
         </w:rPr>
       </w:pPr>
-      <w:proofErr w:type="spellStart"/>
       <w:r>
         <w:rPr>
           <w:b/>
           <w:color w:val="244061" w:themeColor="accent1" w:themeShade="80"/>
           <w:u w:val="single"/>
         </w:rPr>
-        <w:t>Daily</w:t>
-      </w:r>
-      <w:proofErr w:type="spellEnd"/>
-      <w:r>
+        <w:t xml:space="preserve">Daily Stand up – hverdag </w:t>
+      </w:r>
+    </w:p>
+    <w:p>
+      <w:pPr>
         <w:rPr>
           <w:b/>
-          <w:color w:val="244061" w:themeColor="accent1" w:themeShade="80"/>
-          <w:u w:val="single"/>
-        </w:rPr>
-        <w:t xml:space="preserve"> Stand up – hverdag </w:t>
-      </w:r>
+        </w:rPr>
+      </w:pPr>
     </w:p>
     <w:p>
       <w:pPr>
@@ -93,31 +80,24 @@
           <w:b/>
         </w:rPr>
       </w:pPr>
-    </w:p>
-    <w:p>
-      <w:pPr>
+      <w:r>
         <w:rPr>
           <w:b/>
         </w:rPr>
-      </w:pPr>
+        <w:t xml:space="preserve">SPRINT 1 - </w:t>
+      </w:r>
       <w:r>
         <w:rPr>
           <w:b/>
         </w:rPr>
-        <w:t xml:space="preserve">SPRINT 1 - </w:t>
-      </w:r>
-      <w:r>
+        <w:t xml:space="preserve">Uke 3 – Januar </w:t>
+      </w:r>
+    </w:p>
+    <w:p>
+      <w:pPr>
         <w:rPr>
           <w:b/>
         </w:rPr>
-        <w:t xml:space="preserve">Uke 3 – Januar </w:t>
-      </w:r>
-    </w:p>
-    <w:p>
-      <w:pPr>
-        <w:rPr>
-          <w:b/>
-        </w:rPr>
       </w:pPr>
     </w:p>
     <w:p>
@@ -183,25 +163,15 @@
           <w:numId w:val="2"/>
         </w:numPr>
       </w:pPr>
-      <w:proofErr w:type="spellStart"/>
-      <w:r>
-        <w:t>Planningpoker</w:t>
-      </w:r>
-      <w:proofErr w:type="spellEnd"/>
-      <w:r>
-        <w:t xml:space="preserve"> og opprette</w:t>
-      </w:r>
-      <w:r>
-        <w:t xml:space="preserve"> </w:t>
-      </w:r>
-      <w:proofErr w:type="spellStart"/>
-      <w:r>
-        <w:t>task</w:t>
+      <w:r>
+        <w:t>Planningpoker og opprette</w:t>
+      </w:r>
+      <w:r>
+        <w:t xml:space="preserve"> task</w:t>
       </w:r>
       <w:r>
         <w:t>s</w:t>
       </w:r>
-      <w:proofErr w:type="spellEnd"/>
     </w:p>
     <w:p>
       <w:pPr>
@@ -328,13 +298,8 @@
           <w:numId w:val="2"/>
         </w:numPr>
       </w:pPr>
-      <w:proofErr w:type="spellStart"/>
-      <w:r>
-        <w:t>Swot</w:t>
-      </w:r>
-      <w:proofErr w:type="spellEnd"/>
-      <w:r>
-        <w:t>-analyse  av gruppen</w:t>
+      <w:r>
+        <w:t>Swot-analyse  av gruppen</w:t>
       </w:r>
     </w:p>
     <w:p>
@@ -402,15 +367,7 @@
         </w:numPr>
       </w:pPr>
       <w:r>
-        <w:t xml:space="preserve">Lage </w:t>
-      </w:r>
-      <w:proofErr w:type="spellStart"/>
-      <w:r>
-        <w:t>sitemap</w:t>
-      </w:r>
-      <w:proofErr w:type="spellEnd"/>
-      <w:r>
-        <w:t xml:space="preserve"> for tidslinjen</w:t>
+        <w:t>Lage sitemap for tidslinjen</w:t>
       </w:r>
     </w:p>
     <w:p>
@@ -521,13 +478,8 @@
         </w:numPr>
       </w:pPr>
       <w:r>
-        <w:t xml:space="preserve">Klargjort av html og </w:t>
-      </w:r>
-      <w:proofErr w:type="spellStart"/>
-      <w:r>
-        <w:t>css</w:t>
-      </w:r>
-      <w:proofErr w:type="spellEnd"/>
+        <w:t>Klargjort av html og css</w:t>
+      </w:r>
     </w:p>
     <w:p>
       <w:pPr>
@@ -549,21 +501,8 @@
           <w:numId w:val="2"/>
         </w:numPr>
       </w:pPr>
-      <w:proofErr w:type="spellStart"/>
-      <w:r>
-        <w:t>Json</w:t>
-      </w:r>
-      <w:proofErr w:type="spellEnd"/>
-      <w:r>
-        <w:t>/</w:t>
-      </w:r>
-      <w:proofErr w:type="spellStart"/>
-      <w:r>
-        <w:t>javascript</w:t>
-      </w:r>
-      <w:proofErr w:type="spellEnd"/>
-      <w:r>
-        <w:t xml:space="preserve"> - Script for tidslinje </w:t>
+      <w:r>
+        <w:t xml:space="preserve">Json/javascript - Script for tidslinje </w:t>
       </w:r>
     </w:p>
     <w:p>
@@ -586,13 +525,8 @@
           <w:numId w:val="2"/>
         </w:numPr>
       </w:pPr>
-      <w:proofErr w:type="spellStart"/>
-      <w:r>
-        <w:t>Belbins</w:t>
-      </w:r>
-      <w:proofErr w:type="spellEnd"/>
-      <w:r>
-        <w:t xml:space="preserve"> teamroller og modell. </w:t>
+      <w:r>
+        <w:t xml:space="preserve">Belbins teamroller og modell. </w:t>
       </w:r>
     </w:p>
     <w:p>
@@ -649,30 +583,20 @@
         </w:numPr>
       </w:pPr>
       <w:r>
-        <w:t xml:space="preserve">fortsette med utvikling av </w:t>
-      </w:r>
-      <w:proofErr w:type="spellStart"/>
-      <w:r>
-        <w:t>javascript</w:t>
-      </w:r>
-      <w:proofErr w:type="spellEnd"/>
-    </w:p>
-    <w:p>
-      <w:pPr>
-        <w:pStyle w:val="Listeavsnitt"/>
-        <w:numPr>
-          <w:ilvl w:val="0"/>
-          <w:numId w:val="2"/>
-        </w:numPr>
-      </w:pPr>
-      <w:r>
-        <w:t xml:space="preserve">skisse av tidslinje og </w:t>
-      </w:r>
-      <w:proofErr w:type="spellStart"/>
-      <w:r>
-        <w:t>sitemap</w:t>
-      </w:r>
-      <w:proofErr w:type="spellEnd"/>
+        <w:t>fortsette med utvikling av javascript</w:t>
+      </w:r>
+    </w:p>
+    <w:p>
+      <w:pPr>
+        <w:pStyle w:val="Listeavsnitt"/>
+        <w:numPr>
+          <w:ilvl w:val="0"/>
+          <w:numId w:val="2"/>
+        </w:numPr>
+      </w:pPr>
+      <w:r>
+        <w:t>skisse av tidslinje og sitemap</w:t>
+      </w:r>
     </w:p>
     <w:p>
       <w:pPr>
@@ -749,94 +673,417 @@
         </w:numPr>
       </w:pPr>
       <w:r>
-        <w:t xml:space="preserve">PHP og </w:t>
-      </w:r>
-      <w:proofErr w:type="spellStart"/>
-      <w:r>
-        <w:t>jquery</w:t>
-      </w:r>
-      <w:proofErr w:type="spellEnd"/>
-      <w:r>
-        <w:t xml:space="preserve"> til </w:t>
-      </w:r>
-      <w:proofErr w:type="spellStart"/>
-      <w:r>
-        <w:t>json</w:t>
-      </w:r>
-      <w:proofErr w:type="spellEnd"/>
-    </w:p>
-    <w:p>
-      <w:pPr>
-        <w:pStyle w:val="Listeavsnitt"/>
-        <w:numPr>
-          <w:ilvl w:val="0"/>
-          <w:numId w:val="2"/>
-        </w:numPr>
-      </w:pPr>
-      <w:proofErr w:type="spellStart"/>
-      <w:r>
-        <w:t>Belbins</w:t>
-      </w:r>
-      <w:proofErr w:type="spellEnd"/>
-      <w:r>
-        <w:t xml:space="preserve"> roller </w:t>
-      </w:r>
-    </w:p>
-    <w:p>
-      <w:pPr>
-        <w:pStyle w:val="Listeavsnitt"/>
-        <w:numPr>
-          <w:ilvl w:val="0"/>
-          <w:numId w:val="2"/>
-        </w:numPr>
-      </w:pPr>
-      <w:proofErr w:type="spellStart"/>
-      <w:r>
-        <w:t>Mock</w:t>
-      </w:r>
-      <w:proofErr w:type="spellEnd"/>
-      <w:r>
-        <w:t>-up skisse tidslinje</w:t>
-      </w:r>
-    </w:p>
-    <w:p>
-      <w:pPr>
-        <w:pStyle w:val="Listeavsnitt"/>
-        <w:numPr>
-          <w:ilvl w:val="0"/>
-          <w:numId w:val="2"/>
-        </w:numPr>
-      </w:pPr>
-      <w:r>
-        <w:t xml:space="preserve">Litt om beskrivelse av </w:t>
-      </w:r>
-      <w:proofErr w:type="spellStart"/>
-      <w:r>
-        <w:t>Scrum</w:t>
-      </w:r>
-      <w:proofErr w:type="spellEnd"/>
+        <w:t>PHP og jquery til json</w:t>
+      </w:r>
+    </w:p>
+    <w:p>
+      <w:pPr>
+        <w:pStyle w:val="Listeavsnitt"/>
+        <w:numPr>
+          <w:ilvl w:val="0"/>
+          <w:numId w:val="2"/>
+        </w:numPr>
+      </w:pPr>
+      <w:r>
+        <w:t xml:space="preserve">Belbins roller </w:t>
+      </w:r>
+    </w:p>
+    <w:p>
+      <w:pPr>
+        <w:pStyle w:val="Listeavsnitt"/>
+        <w:numPr>
+          <w:ilvl w:val="0"/>
+          <w:numId w:val="2"/>
+        </w:numPr>
+      </w:pPr>
+      <w:r>
+        <w:t>Mock-up skisse tidslinje</w:t>
+      </w:r>
+    </w:p>
+    <w:p>
+      <w:pPr>
+        <w:pStyle w:val="Listeavsnitt"/>
+        <w:numPr>
+          <w:ilvl w:val="0"/>
+          <w:numId w:val="2"/>
+        </w:numPr>
+      </w:pPr>
+      <w:r>
+        <w:t xml:space="preserve">Litt om beskrivelse av Scrum </w:t>
+      </w:r>
+    </w:p>
+    <w:p>
+      <w:pPr>
+        <w:rPr>
+          <w:b/>
+        </w:rPr>
+      </w:pPr>
+    </w:p>
+    <w:p>
+      <w:pPr>
+        <w:rPr>
+          <w:u w:val="single"/>
+        </w:rPr>
+      </w:pPr>
+      <w:r>
+        <w:rPr>
+          <w:u w:val="single"/>
+        </w:rPr>
+        <w:t>Plan for i dag</w:t>
+      </w:r>
+      <w:r>
+        <w:rPr>
+          <w:u w:val="single"/>
+        </w:rPr>
+        <w:t>:</w:t>
+      </w:r>
+    </w:p>
+    <w:p>
+      <w:pPr>
+        <w:pStyle w:val="Listeavsnitt"/>
+        <w:numPr>
+          <w:ilvl w:val="0"/>
+          <w:numId w:val="2"/>
+        </w:numPr>
+      </w:pPr>
+      <w:r>
+        <w:t xml:space="preserve">referatskriving </w:t>
+      </w:r>
+    </w:p>
+    <w:p>
+      <w:pPr>
+        <w:pStyle w:val="Listeavsnitt"/>
+        <w:numPr>
+          <w:ilvl w:val="0"/>
+          <w:numId w:val="2"/>
+        </w:numPr>
+      </w:pPr>
+      <w:r>
+        <w:t>fikse opp i problemet vårt, importert fra json via query og ajax</w:t>
+      </w:r>
+    </w:p>
+    <w:p>
+      <w:pPr>
+        <w:pStyle w:val="Listeavsnitt"/>
+        <w:numPr>
+          <w:ilvl w:val="0"/>
+          <w:numId w:val="2"/>
+        </w:numPr>
+      </w:pPr>
+      <w:r>
+        <w:t>Diskusjon og research på CMS</w:t>
+      </w:r>
+    </w:p>
+    <w:p>
+      <w:pPr>
+        <w:pStyle w:val="Listeavsnitt"/>
+        <w:numPr>
+          <w:ilvl w:val="0"/>
+          <w:numId w:val="2"/>
+        </w:numPr>
+      </w:pPr>
+      <w:r>
+        <w:t>Fortsettelse av SCRUM</w:t>
+      </w:r>
+    </w:p>
+    <w:p>
+      <w:pPr>
+        <w:pStyle w:val="Listeavsnitt"/>
+        <w:numPr>
+          <w:ilvl w:val="0"/>
+          <w:numId w:val="2"/>
+        </w:numPr>
+      </w:pPr>
+      <w:r>
+        <w:t>Innkalle møte med veilederne (tordag)</w:t>
+      </w:r>
+    </w:p>
+    <w:p>
+      <w:pPr>
+        <w:pStyle w:val="Listeavsnitt"/>
+        <w:numPr>
+          <w:ilvl w:val="0"/>
+          <w:numId w:val="2"/>
+        </w:numPr>
+      </w:pPr>
+      <w:r>
+        <w:t xml:space="preserve">Mock up og skissere CMS </w:t>
+      </w:r>
+    </w:p>
+    <w:p>
+      <w:pPr>
+        <w:pStyle w:val="Listeavsnitt"/>
+        <w:ind w:left="360"/>
+      </w:pPr>
+    </w:p>
+    <w:p>
+      <w:pPr>
+        <w:pStyle w:val="Listeavsnitt"/>
+        <w:ind w:left="360"/>
+      </w:pPr>
+    </w:p>
+    <w:p>
+      <w:r>
+        <w:t>Onsdag 23. Januar</w:t>
+      </w:r>
+    </w:p>
+    <w:p/>
+    <w:p>
+      <w:pPr>
+        <w:rPr>
+          <w:u w:val="single"/>
+        </w:rPr>
+      </w:pPr>
+      <w:r>
+        <w:rPr>
+          <w:u w:val="single"/>
+        </w:rPr>
+        <w:t>Gjort i går:</w:t>
+      </w:r>
+    </w:p>
+    <w:p>
+      <w:pPr>
+        <w:pStyle w:val="Listeavsnitt"/>
+        <w:numPr>
+          <w:ilvl w:val="0"/>
+          <w:numId w:val="2"/>
+        </w:numPr>
+      </w:pPr>
+      <w:r>
+        <w:t>SCRUM beskrivelse</w:t>
+      </w:r>
+    </w:p>
+    <w:p>
+      <w:pPr>
+        <w:pStyle w:val="Listeavsnitt"/>
+        <w:numPr>
+          <w:ilvl w:val="0"/>
+          <w:numId w:val="2"/>
+        </w:numPr>
+      </w:pPr>
+      <w:r>
+        <w:t>Fikset opp i problemet</w:t>
+      </w:r>
+      <w:r>
+        <w:t xml:space="preserve"> og kommentering i koden</w:t>
+      </w:r>
+    </w:p>
+    <w:p>
+      <w:pPr>
+        <w:pStyle w:val="Listeavsnitt"/>
+        <w:numPr>
+          <w:ilvl w:val="0"/>
+          <w:numId w:val="2"/>
+        </w:numPr>
+      </w:pPr>
+      <w:r>
+        <w:t>Brainstorming og Mock up skissering av CMS</w:t>
+      </w:r>
+    </w:p>
+    <w:p>
+      <w:pPr>
+        <w:pStyle w:val="Listeavsnitt"/>
+        <w:numPr>
+          <w:ilvl w:val="0"/>
+          <w:numId w:val="2"/>
+        </w:numPr>
+      </w:pPr>
+      <w:r>
+        <w:t xml:space="preserve">Skissert grovutkast av EAR-digram </w:t>
+      </w:r>
+    </w:p>
+    <w:p>
+      <w:pPr>
+        <w:pStyle w:val="Listeavsnitt"/>
+        <w:numPr>
+          <w:ilvl w:val="0"/>
+          <w:numId w:val="2"/>
+        </w:numPr>
+      </w:pPr>
+      <w:r>
+        <w:t>Revidert prosjektplan</w:t>
+      </w:r>
+    </w:p>
+    <w:p>
       <w:r>
         <w:t xml:space="preserve"> </w:t>
       </w:r>
     </w:p>
-    <w:p>
-      <w:pPr>
-        <w:rPr>
-          <w:b/>
-        </w:rPr>
-      </w:pPr>
-    </w:p>
-    <w:p>
-      <w:pPr>
-        <w:rPr>
-          <w:u w:val="single"/>
-        </w:rPr>
-      </w:pPr>
-      <w:r>
-        <w:rPr>
-          <w:u w:val="single"/>
-        </w:rPr>
-        <w:t>Plan for i dag</w:t>
+    <w:p/>
+    <w:p>
+      <w:pPr>
+        <w:rPr>
+          <w:u w:val="single"/>
+        </w:rPr>
+      </w:pPr>
+      <w:r>
+        <w:rPr>
+          <w:u w:val="single"/>
+        </w:rPr>
+        <w:t>Plan for dag:</w:t>
+      </w:r>
+    </w:p>
+    <w:p>
+      <w:pPr>
+        <w:pStyle w:val="Listeavsnitt"/>
+        <w:numPr>
+          <w:ilvl w:val="0"/>
+          <w:numId w:val="2"/>
+        </w:numPr>
+      </w:pPr>
+      <w:r>
+        <w:t>avk</w:t>
+      </w:r>
+      <w:r>
+        <w:t xml:space="preserve">lare noen møter med veileder fremover </w:t>
+      </w:r>
+    </w:p>
+    <w:p>
+      <w:pPr>
+        <w:pStyle w:val="Listeavsnitt"/>
+        <w:numPr>
+          <w:ilvl w:val="0"/>
+          <w:numId w:val="2"/>
+        </w:numPr>
+      </w:pPr>
+      <w:r>
+        <w:t xml:space="preserve">lage knapp-funksjoner til tidslinjen </w:t>
+      </w:r>
+    </w:p>
+    <w:p>
+      <w:pPr>
+        <w:pStyle w:val="Listeavsnitt"/>
+        <w:numPr>
+          <w:ilvl w:val="0"/>
+          <w:numId w:val="2"/>
+        </w:numPr>
+      </w:pPr>
+      <w:r>
+        <w:t xml:space="preserve">fikse koden mot prototypen </w:t>
+      </w:r>
+    </w:p>
+    <w:p>
+      <w:pPr>
+        <w:pStyle w:val="Listeavsnitt"/>
+        <w:numPr>
+          <w:ilvl w:val="0"/>
+          <w:numId w:val="2"/>
+        </w:numPr>
+      </w:pPr>
+      <w:r>
+        <w:t xml:space="preserve">Se nærmere på CMS og Array-seption. </w:t>
+      </w:r>
+    </w:p>
+    <w:p>
+      <w:pPr>
+        <w:pStyle w:val="Listeavsnitt"/>
+        <w:numPr>
+          <w:ilvl w:val="0"/>
+          <w:numId w:val="2"/>
+        </w:numPr>
+      </w:pPr>
+      <w:r>
+        <w:t>Starte med u</w:t>
+      </w:r>
+      <w:r>
+        <w:t xml:space="preserve">se case </w:t>
+      </w:r>
+    </w:p>
+    <w:p>
+      <w:pPr>
+        <w:pStyle w:val="Listeavsnitt"/>
+        <w:ind w:left="360"/>
+      </w:pPr>
+    </w:p>
+    <w:p>
+      <w:r>
+        <w:t>Torsdag 24. Januar</w:t>
+      </w:r>
+    </w:p>
+    <w:p/>
+    <w:p>
+      <w:pPr>
+        <w:rPr>
+          <w:u w:val="single"/>
+        </w:rPr>
+      </w:pPr>
+      <w:r>
+        <w:rPr>
+          <w:u w:val="single"/>
+        </w:rPr>
+        <w:t>Gjort i går:</w:t>
+      </w:r>
+    </w:p>
+    <w:p>
+      <w:pPr>
+        <w:pStyle w:val="Listeavsnitt"/>
+        <w:numPr>
+          <w:ilvl w:val="0"/>
+          <w:numId w:val="2"/>
+        </w:numPr>
+      </w:pPr>
+      <w:r>
+        <w:t>fikset call back (json)</w:t>
+      </w:r>
+    </w:p>
+    <w:p>
+      <w:pPr>
+        <w:pStyle w:val="Listeavsnitt"/>
+        <w:numPr>
+          <w:ilvl w:val="0"/>
+          <w:numId w:val="2"/>
+        </w:numPr>
+      </w:pPr>
+      <w:r>
+        <w:t xml:space="preserve">startet på CMS (så vidt) </w:t>
+      </w:r>
+    </w:p>
+    <w:p>
+      <w:pPr>
+        <w:pStyle w:val="Listeavsnitt"/>
+        <w:numPr>
+          <w:ilvl w:val="0"/>
+          <w:numId w:val="2"/>
+        </w:numPr>
+      </w:pPr>
+      <w:r>
+        <w:t>array i en php og research</w:t>
+      </w:r>
+    </w:p>
+    <w:p>
+      <w:pPr>
+        <w:pStyle w:val="Listeavsnitt"/>
+        <w:numPr>
+          <w:ilvl w:val="0"/>
+          <w:numId w:val="2"/>
+        </w:numPr>
+      </w:pPr>
+      <w:r>
+        <w:t xml:space="preserve">front-end koding  </w:t>
+      </w:r>
+      <w:r>
+        <w:sym w:font="Wingdings" w:char="F0E0"/>
+      </w:r>
+      <w:r>
+        <w:t xml:space="preserve"> koding </w:t>
+      </w:r>
+    </w:p>
+    <w:p/>
+    <w:p/>
+    <w:p>
+      <w:pPr>
+        <w:rPr>
+          <w:u w:val="single"/>
+        </w:rPr>
+      </w:pPr>
+      <w:r>
+        <w:t>Plan</w:t>
+      </w:r>
+      <w:r>
+        <w:rPr>
+          <w:u w:val="single"/>
+        </w:rPr>
+        <w:t xml:space="preserve"> for dag</w:t>
       </w:r>
       <w:r>
         <w:rPr>
@@ -854,508 +1101,7 @@
         </w:numPr>
       </w:pPr>
       <w:r>
-        <w:t xml:space="preserve">referatskriving </w:t>
-      </w:r>
-    </w:p>
-    <w:p>
-      <w:pPr>
-        <w:pStyle w:val="Listeavsnitt"/>
-        <w:numPr>
-          <w:ilvl w:val="0"/>
-          <w:numId w:val="2"/>
-        </w:numPr>
-      </w:pPr>
-      <w:r>
-        <w:t xml:space="preserve">fikse opp i problemet vårt, importert fra </w:t>
-      </w:r>
-      <w:proofErr w:type="spellStart"/>
-      <w:r>
-        <w:t>json</w:t>
-      </w:r>
-      <w:proofErr w:type="spellEnd"/>
-      <w:r>
-        <w:t xml:space="preserve"> via </w:t>
-      </w:r>
-      <w:proofErr w:type="spellStart"/>
-      <w:r>
-        <w:t>query</w:t>
-      </w:r>
-      <w:proofErr w:type="spellEnd"/>
-      <w:r>
-        <w:t xml:space="preserve"> og </w:t>
-      </w:r>
-      <w:proofErr w:type="spellStart"/>
-      <w:r>
-        <w:t>ajax</w:t>
-      </w:r>
-      <w:proofErr w:type="spellEnd"/>
-    </w:p>
-    <w:p>
-      <w:pPr>
-        <w:pStyle w:val="Listeavsnitt"/>
-        <w:numPr>
-          <w:ilvl w:val="0"/>
-          <w:numId w:val="2"/>
-        </w:numPr>
-      </w:pPr>
-      <w:r>
-        <w:t xml:space="preserve">Diskusjon og </w:t>
-      </w:r>
-      <w:proofErr w:type="spellStart"/>
-      <w:r>
-        <w:t>research</w:t>
-      </w:r>
-      <w:proofErr w:type="spellEnd"/>
-      <w:r>
-        <w:t xml:space="preserve"> på CMS</w:t>
-      </w:r>
-    </w:p>
-    <w:p>
-      <w:pPr>
-        <w:pStyle w:val="Listeavsnitt"/>
-        <w:numPr>
-          <w:ilvl w:val="0"/>
-          <w:numId w:val="2"/>
-        </w:numPr>
-      </w:pPr>
-      <w:r>
-        <w:t xml:space="preserve">Fortsettelse av </w:t>
-      </w:r>
-      <w:proofErr w:type="spellStart"/>
-      <w:r>
-        <w:t>SCRUM</w:t>
-      </w:r>
-      <w:proofErr w:type="spellEnd"/>
-    </w:p>
-    <w:p>
-      <w:pPr>
-        <w:pStyle w:val="Listeavsnitt"/>
-        <w:numPr>
-          <w:ilvl w:val="0"/>
-          <w:numId w:val="2"/>
-        </w:numPr>
-      </w:pPr>
-      <w:r>
-        <w:t>Innkalle møte med veilederne (</w:t>
-      </w:r>
-      <w:proofErr w:type="spellStart"/>
-      <w:r>
-        <w:t>tordag</w:t>
-      </w:r>
-      <w:proofErr w:type="spellEnd"/>
-      <w:r>
-        <w:t>)</w:t>
-      </w:r>
-    </w:p>
-    <w:p>
-      <w:pPr>
-        <w:pStyle w:val="Listeavsnitt"/>
-        <w:numPr>
-          <w:ilvl w:val="0"/>
-          <w:numId w:val="2"/>
-        </w:numPr>
-      </w:pPr>
-      <w:proofErr w:type="spellStart"/>
-      <w:r>
-        <w:t>Mock</w:t>
-      </w:r>
-      <w:proofErr w:type="spellEnd"/>
-      <w:r>
-        <w:t xml:space="preserve"> up og skissere CMS </w:t>
-      </w:r>
-    </w:p>
-    <w:p>
-      <w:pPr>
-        <w:pStyle w:val="Listeavsnitt"/>
-        <w:ind w:left="360"/>
-      </w:pPr>
-    </w:p>
-    <w:p>
-      <w:pPr>
-        <w:pStyle w:val="Listeavsnitt"/>
-        <w:ind w:left="360"/>
-      </w:pPr>
-    </w:p>
-    <w:p>
-      <w:r>
-        <w:t>Onsdag 23. Januar</w:t>
-      </w:r>
-    </w:p>
-    <w:p/>
-    <w:p>
-      <w:pPr>
-        <w:rPr>
-          <w:u w:val="single"/>
-        </w:rPr>
-      </w:pPr>
-      <w:r>
-        <w:rPr>
-          <w:u w:val="single"/>
-        </w:rPr>
-        <w:t>Gjort i går:</w:t>
-      </w:r>
-    </w:p>
-    <w:p>
-      <w:pPr>
-        <w:pStyle w:val="Listeavsnitt"/>
-        <w:numPr>
-          <w:ilvl w:val="0"/>
-          <w:numId w:val="2"/>
-        </w:numPr>
-      </w:pPr>
-      <w:proofErr w:type="spellStart"/>
-      <w:r>
-        <w:t>SCRUM</w:t>
-      </w:r>
-      <w:proofErr w:type="spellEnd"/>
-      <w:r>
-        <w:t xml:space="preserve"> beskrivelse</w:t>
-      </w:r>
-    </w:p>
-    <w:p>
-      <w:pPr>
-        <w:pStyle w:val="Listeavsnitt"/>
-        <w:numPr>
-          <w:ilvl w:val="0"/>
-          <w:numId w:val="2"/>
-        </w:numPr>
-      </w:pPr>
-      <w:r>
-        <w:t>Fikset opp i problemet</w:t>
-      </w:r>
-      <w:r>
-        <w:t xml:space="preserve"> og kommentering i koden</w:t>
-      </w:r>
-    </w:p>
-    <w:p>
-      <w:pPr>
-        <w:pStyle w:val="Listeavsnitt"/>
-        <w:numPr>
-          <w:ilvl w:val="0"/>
-          <w:numId w:val="2"/>
-        </w:numPr>
-      </w:pPr>
-      <w:r>
-        <w:t xml:space="preserve">Brainstorming og </w:t>
-      </w:r>
-      <w:proofErr w:type="spellStart"/>
-      <w:r>
-        <w:t>Mock</w:t>
-      </w:r>
-      <w:proofErr w:type="spellEnd"/>
-      <w:r>
-        <w:t xml:space="preserve"> up skissering av CMS</w:t>
-      </w:r>
-    </w:p>
-    <w:p>
-      <w:pPr>
-        <w:pStyle w:val="Listeavsnitt"/>
-        <w:numPr>
-          <w:ilvl w:val="0"/>
-          <w:numId w:val="2"/>
-        </w:numPr>
-      </w:pPr>
-      <w:r>
-        <w:t xml:space="preserve">Skissert grovutkast av </w:t>
-      </w:r>
-      <w:proofErr w:type="spellStart"/>
-      <w:r>
-        <w:t>EAR-digram</w:t>
-      </w:r>
-      <w:proofErr w:type="spellEnd"/>
-      <w:r>
-        <w:t xml:space="preserve"> </w:t>
-      </w:r>
-    </w:p>
-    <w:p>
-      <w:pPr>
-        <w:pStyle w:val="Listeavsnitt"/>
-        <w:numPr>
-          <w:ilvl w:val="0"/>
-          <w:numId w:val="2"/>
-        </w:numPr>
-      </w:pPr>
-      <w:r>
-        <w:t>Revidert prosjektplan</w:t>
-      </w:r>
-    </w:p>
-    <w:p>
-      <w:r>
-        <w:t xml:space="preserve"> </w:t>
-      </w:r>
-    </w:p>
-    <w:p/>
-    <w:p>
-      <w:pPr>
-        <w:rPr>
-          <w:u w:val="single"/>
-        </w:rPr>
-      </w:pPr>
-      <w:r>
-        <w:rPr>
-          <w:u w:val="single"/>
-        </w:rPr>
-        <w:t>Plan for dag:</w:t>
-      </w:r>
-    </w:p>
-    <w:p>
-      <w:pPr>
-        <w:pStyle w:val="Listeavsnitt"/>
-        <w:numPr>
-          <w:ilvl w:val="0"/>
-          <w:numId w:val="2"/>
-        </w:numPr>
-      </w:pPr>
-      <w:r>
-        <w:t>avk</w:t>
-      </w:r>
-      <w:r>
-        <w:t xml:space="preserve">lare noen møter med veileder fremover </w:t>
-      </w:r>
-    </w:p>
-    <w:p>
-      <w:pPr>
-        <w:pStyle w:val="Listeavsnitt"/>
-        <w:numPr>
-          <w:ilvl w:val="0"/>
-          <w:numId w:val="2"/>
-        </w:numPr>
-      </w:pPr>
-      <w:r>
-        <w:t xml:space="preserve">lage knapp-funksjoner til tidslinjen </w:t>
-      </w:r>
-    </w:p>
-    <w:p>
-      <w:pPr>
-        <w:pStyle w:val="Listeavsnitt"/>
-        <w:numPr>
-          <w:ilvl w:val="0"/>
-          <w:numId w:val="2"/>
-        </w:numPr>
-      </w:pPr>
-      <w:r>
-        <w:t xml:space="preserve">fikse koden mot prototypen </w:t>
-      </w:r>
-    </w:p>
-    <w:p>
-      <w:pPr>
-        <w:pStyle w:val="Listeavsnitt"/>
-        <w:numPr>
-          <w:ilvl w:val="0"/>
-          <w:numId w:val="2"/>
-        </w:numPr>
-      </w:pPr>
-      <w:r>
-        <w:t xml:space="preserve">Se nærmere på CMS og </w:t>
-      </w:r>
-      <w:proofErr w:type="spellStart"/>
-      <w:r>
-        <w:t>Array-seption</w:t>
-      </w:r>
-      <w:proofErr w:type="spellEnd"/>
-      <w:r>
-        <w:t xml:space="preserve">. </w:t>
-      </w:r>
-    </w:p>
-    <w:p>
-      <w:pPr>
-        <w:pStyle w:val="Listeavsnitt"/>
-        <w:numPr>
-          <w:ilvl w:val="0"/>
-          <w:numId w:val="2"/>
-        </w:numPr>
-      </w:pPr>
-      <w:r>
-        <w:t xml:space="preserve">Starte med </w:t>
-      </w:r>
-      <w:proofErr w:type="spellStart"/>
-      <w:r>
-        <w:t>u</w:t>
-      </w:r>
-      <w:r>
-        <w:t>se</w:t>
-      </w:r>
-      <w:proofErr w:type="spellEnd"/>
-      <w:r>
-        <w:t xml:space="preserve"> case </w:t>
-      </w:r>
-    </w:p>
-    <w:p>
-      <w:pPr>
-        <w:pStyle w:val="Listeavsnitt"/>
-        <w:ind w:left="360"/>
-      </w:pPr>
-    </w:p>
-    <w:p>
-      <w:r>
-        <w:t>Torsdag 24. Januar</w:t>
-      </w:r>
-    </w:p>
-    <w:p/>
-    <w:p>
-      <w:pPr>
-        <w:rPr>
-          <w:u w:val="single"/>
-        </w:rPr>
-      </w:pPr>
-      <w:r>
-        <w:rPr>
-          <w:u w:val="single"/>
-        </w:rPr>
-        <w:t>Gjort i går:</w:t>
-      </w:r>
-    </w:p>
-    <w:p>
-      <w:pPr>
-        <w:pStyle w:val="Listeavsnitt"/>
-        <w:numPr>
-          <w:ilvl w:val="0"/>
-          <w:numId w:val="2"/>
-        </w:numPr>
-      </w:pPr>
-      <w:r>
-        <w:t xml:space="preserve">fikset </w:t>
-      </w:r>
-      <w:proofErr w:type="spellStart"/>
-      <w:r>
-        <w:t>call</w:t>
-      </w:r>
-      <w:proofErr w:type="spellEnd"/>
-      <w:r>
-        <w:t xml:space="preserve"> back (</w:t>
-      </w:r>
-      <w:proofErr w:type="spellStart"/>
-      <w:r>
-        <w:t>json</w:t>
-      </w:r>
-      <w:proofErr w:type="spellEnd"/>
-      <w:r>
-        <w:t>)</w:t>
-      </w:r>
-    </w:p>
-    <w:p>
-      <w:pPr>
-        <w:pStyle w:val="Listeavsnitt"/>
-        <w:numPr>
-          <w:ilvl w:val="0"/>
-          <w:numId w:val="2"/>
-        </w:numPr>
-      </w:pPr>
-      <w:r>
-        <w:t xml:space="preserve">startet på CMS (så vidt) </w:t>
-      </w:r>
-    </w:p>
-    <w:p>
-      <w:pPr>
-        <w:pStyle w:val="Listeavsnitt"/>
-        <w:numPr>
-          <w:ilvl w:val="0"/>
-          <w:numId w:val="2"/>
-        </w:numPr>
-      </w:pPr>
-      <w:proofErr w:type="spellStart"/>
-      <w:r>
-        <w:t>array</w:t>
-      </w:r>
-      <w:proofErr w:type="spellEnd"/>
-      <w:r>
-        <w:t xml:space="preserve"> i en </w:t>
-      </w:r>
-      <w:proofErr w:type="spellStart"/>
-      <w:r>
-        <w:t>php</w:t>
-      </w:r>
-      <w:proofErr w:type="spellEnd"/>
-      <w:r>
-        <w:t xml:space="preserve"> og </w:t>
-      </w:r>
-      <w:proofErr w:type="spellStart"/>
-      <w:r>
-        <w:t>research</w:t>
-      </w:r>
-      <w:proofErr w:type="spellEnd"/>
-    </w:p>
-    <w:p>
-      <w:pPr>
-        <w:pStyle w:val="Listeavsnitt"/>
-        <w:numPr>
-          <w:ilvl w:val="0"/>
-          <w:numId w:val="2"/>
-        </w:numPr>
-      </w:pPr>
-      <w:r>
-        <w:t xml:space="preserve">front-end koding  </w:t>
-      </w:r>
-      <w:r>
-        <w:sym w:font="Wingdings" w:char="F0E0"/>
-      </w:r>
-      <w:r>
-        <w:t xml:space="preserve"> koding </w:t>
-      </w:r>
-    </w:p>
-    <w:p/>
-    <w:p/>
-    <w:p>
-      <w:pPr>
-        <w:rPr>
-          <w:u w:val="single"/>
-        </w:rPr>
-      </w:pPr>
-      <w:r>
-        <w:t>Plan</w:t>
-      </w:r>
-      <w:r>
-        <w:rPr>
-          <w:u w:val="single"/>
-        </w:rPr>
-        <w:t xml:space="preserve"> for dag</w:t>
-      </w:r>
-      <w:r>
-        <w:rPr>
-          <w:u w:val="single"/>
-        </w:rPr>
-        <w:t>:</w:t>
-      </w:r>
-    </w:p>
-    <w:p>
-      <w:pPr>
-        <w:pStyle w:val="Listeavsnitt"/>
-        <w:numPr>
-          <w:ilvl w:val="0"/>
-          <w:numId w:val="2"/>
-        </w:numPr>
-      </w:pPr>
-      <w:proofErr w:type="spellStart"/>
-      <w:r>
-        <w:t>oprette</w:t>
-      </w:r>
-      <w:proofErr w:type="spellEnd"/>
-      <w:r>
-        <w:t xml:space="preserve"> møte i </w:t>
-      </w:r>
-      <w:proofErr w:type="spellStart"/>
-      <w:r>
-        <w:t>google</w:t>
-      </w:r>
-      <w:proofErr w:type="spellEnd"/>
-      <w:r>
-        <w:t xml:space="preserve"> </w:t>
-      </w:r>
-      <w:proofErr w:type="spellStart"/>
-      <w:r>
-        <w:t>docs</w:t>
-      </w:r>
-      <w:proofErr w:type="spellEnd"/>
-      <w:r>
-        <w:t xml:space="preserve"> med </w:t>
-      </w:r>
-      <w:proofErr w:type="spellStart"/>
-      <w:r>
-        <w:t>asle</w:t>
-      </w:r>
-      <w:proofErr w:type="spellEnd"/>
-      <w:r>
-        <w:t xml:space="preserve"> og de andre veilederne</w:t>
+        <w:t>oprette møte i google docs med asle og de andre veilederne</w:t>
       </w:r>
     </w:p>
     <w:p>
@@ -1378,72 +1124,33 @@
           <w:numId w:val="2"/>
         </w:numPr>
       </w:pPr>
-      <w:proofErr w:type="spellStart"/>
-      <w:r>
-        <w:t>use</w:t>
-      </w:r>
-      <w:proofErr w:type="spellEnd"/>
-      <w:r>
-        <w:t xml:space="preserve"> case beskrivelse </w:t>
-      </w:r>
-    </w:p>
-    <w:p>
-      <w:pPr>
-        <w:pStyle w:val="Listeavsnitt"/>
-        <w:numPr>
-          <w:ilvl w:val="0"/>
-          <w:numId w:val="2"/>
-        </w:numPr>
-      </w:pPr>
-      <w:r>
-        <w:t xml:space="preserve">endring i </w:t>
-      </w:r>
-      <w:proofErr w:type="spellStart"/>
-      <w:r>
-        <w:t>mockup</w:t>
-      </w:r>
-      <w:proofErr w:type="spellEnd"/>
-      <w:r>
-        <w:t xml:space="preserve"> skissene og </w:t>
-      </w:r>
-      <w:proofErr w:type="spellStart"/>
-      <w:r>
-        <w:t>site</w:t>
-      </w:r>
-      <w:proofErr w:type="spellEnd"/>
-      <w:r>
-        <w:t xml:space="preserve"> </w:t>
-      </w:r>
-      <w:proofErr w:type="spellStart"/>
-      <w:r>
-        <w:t>map</w:t>
-      </w:r>
-      <w:proofErr w:type="spellEnd"/>
-    </w:p>
-    <w:p>
-      <w:pPr>
-        <w:pStyle w:val="Listeavsnitt"/>
-        <w:numPr>
-          <w:ilvl w:val="0"/>
-          <w:numId w:val="2"/>
-        </w:numPr>
-      </w:pPr>
-      <w:r>
-        <w:t xml:space="preserve">fortsett videre med </w:t>
-      </w:r>
-      <w:proofErr w:type="spellStart"/>
-      <w:r>
-        <w:t>backend</w:t>
-      </w:r>
-      <w:proofErr w:type="spellEnd"/>
-      <w:r>
-        <w:t xml:space="preserve"> </w:t>
-      </w:r>
-      <w:proofErr w:type="spellStart"/>
-      <w:r>
-        <w:t>coding</w:t>
-      </w:r>
-      <w:proofErr w:type="spellEnd"/>
+      <w:r>
+        <w:t xml:space="preserve">use case beskrivelse </w:t>
+      </w:r>
+    </w:p>
+    <w:p>
+      <w:pPr>
+        <w:pStyle w:val="Listeavsnitt"/>
+        <w:numPr>
+          <w:ilvl w:val="0"/>
+          <w:numId w:val="2"/>
+        </w:numPr>
+      </w:pPr>
+      <w:r>
+        <w:t>endring i mockup skissene og site map</w:t>
+      </w:r>
+    </w:p>
+    <w:p>
+      <w:pPr>
+        <w:pStyle w:val="Listeavsnitt"/>
+        <w:numPr>
+          <w:ilvl w:val="0"/>
+          <w:numId w:val="2"/>
+        </w:numPr>
+      </w:pPr>
+      <w:r>
+        <w:t>fortsett videre med backend coding</w:t>
+      </w:r>
     </w:p>
     <w:p>
       <w:pPr>
@@ -1465,58 +1172,32 @@
           <w:numId w:val="2"/>
         </w:numPr>
       </w:pPr>
-      <w:proofErr w:type="spellStart"/>
-      <w:r>
-        <w:t>teste</w:t>
-      </w:r>
-      <w:proofErr w:type="spellEnd"/>
-      <w:r>
-        <w:t xml:space="preserve"> ny verktøy (</w:t>
-      </w:r>
-      <w:proofErr w:type="spellStart"/>
-      <w:r>
-        <w:t>brackets</w:t>
-      </w:r>
-      <w:proofErr w:type="spellEnd"/>
-      <w:r>
-        <w:t>)</w:t>
-      </w:r>
-    </w:p>
-    <w:p>
-      <w:pPr>
-        <w:pStyle w:val="Listeavsnitt"/>
-        <w:numPr>
-          <w:ilvl w:val="0"/>
-          <w:numId w:val="2"/>
-        </w:numPr>
-      </w:pPr>
-      <w:r>
-        <w:t xml:space="preserve">lære seg opp i </w:t>
-      </w:r>
-      <w:proofErr w:type="spellStart"/>
-      <w:r>
-        <w:t>php</w:t>
-      </w:r>
-      <w:proofErr w:type="spellEnd"/>
-    </w:p>
-    <w:p>
-      <w:pPr>
-        <w:pStyle w:val="Listeavsnitt"/>
-        <w:numPr>
-          <w:ilvl w:val="0"/>
-          <w:numId w:val="2"/>
-        </w:numPr>
-      </w:pPr>
-      <w:r>
-        <w:t xml:space="preserve">bli ferdig med </w:t>
-      </w:r>
-      <w:proofErr w:type="spellStart"/>
-      <w:r>
-        <w:t>use</w:t>
-      </w:r>
-      <w:proofErr w:type="spellEnd"/>
-      <w:r>
-        <w:t xml:space="preserve"> case diagram </w:t>
+      <w:r>
+        <w:t>teste ny verktøy (brackets)</w:t>
+      </w:r>
+    </w:p>
+    <w:p>
+      <w:pPr>
+        <w:pStyle w:val="Listeavsnitt"/>
+        <w:numPr>
+          <w:ilvl w:val="0"/>
+          <w:numId w:val="2"/>
+        </w:numPr>
+      </w:pPr>
+      <w:r>
+        <w:t>lære seg opp i php</w:t>
+      </w:r>
+    </w:p>
+    <w:p>
+      <w:pPr>
+        <w:pStyle w:val="Listeavsnitt"/>
+        <w:numPr>
+          <w:ilvl w:val="0"/>
+          <w:numId w:val="2"/>
+        </w:numPr>
+      </w:pPr>
+      <w:r>
+        <w:t xml:space="preserve">bli ferdig med use case diagram </w:t>
       </w:r>
     </w:p>
     <w:p/>
@@ -1589,74 +1270,393 @@
         </w:numPr>
       </w:pPr>
       <w:r>
-        <w:t xml:space="preserve">Ferdigskrevet </w:t>
-      </w:r>
-      <w:proofErr w:type="spellStart"/>
-      <w:r>
-        <w:t>use</w:t>
-      </w:r>
-      <w:proofErr w:type="spellEnd"/>
-      <w:r>
-        <w:t xml:space="preserve"> case beskrivelse og </w:t>
-      </w:r>
-      <w:proofErr w:type="spellStart"/>
-      <w:r>
-        <w:t>digram</w:t>
-      </w:r>
-      <w:proofErr w:type="spellEnd"/>
+        <w:t xml:space="preserve">Ferdigskrevet use case beskrivelse og digram </w:t>
+      </w:r>
+    </w:p>
+    <w:p>
+      <w:pPr>
+        <w:pStyle w:val="Listeavsnitt"/>
+        <w:numPr>
+          <w:ilvl w:val="0"/>
+          <w:numId w:val="2"/>
+        </w:numPr>
+      </w:pPr>
+      <w:r>
+        <w:t>Startet med CMS-system</w:t>
+      </w:r>
+    </w:p>
+    <w:p>
+      <w:pPr>
+        <w:pStyle w:val="Listeavsnitt"/>
+        <w:numPr>
+          <w:ilvl w:val="0"/>
+          <w:numId w:val="2"/>
+        </w:numPr>
+      </w:pPr>
+      <w:r>
+        <w:t>Satt oss inn i nytt språk</w:t>
+      </w:r>
+    </w:p>
+    <w:p>
+      <w:pPr>
+        <w:pStyle w:val="Listeavsnitt"/>
+        <w:numPr>
+          <w:ilvl w:val="0"/>
+          <w:numId w:val="2"/>
+        </w:numPr>
+      </w:pPr>
+      <w:r>
+        <w:t xml:space="preserve">Syntaks </w:t>
+      </w:r>
+    </w:p>
+    <w:p>
+      <w:pPr>
+        <w:pStyle w:val="Listeavsnitt"/>
+        <w:numPr>
+          <w:ilvl w:val="0"/>
+          <w:numId w:val="2"/>
+        </w:numPr>
+      </w:pPr>
+      <w:r>
+        <w:t>Prototype av tidslinje</w:t>
+      </w:r>
+    </w:p>
+    <w:p/>
+    <w:p/>
+    <w:p>
+      <w:pPr>
+        <w:rPr>
+          <w:u w:val="single"/>
+        </w:rPr>
+      </w:pPr>
+      <w:r>
+        <w:t>Plan</w:t>
+      </w:r>
+      <w:r>
+        <w:rPr>
+          <w:u w:val="single"/>
+        </w:rPr>
+        <w:t xml:space="preserve"> for dag</w:t>
+      </w:r>
+      <w:r>
+        <w:rPr>
+          <w:u w:val="single"/>
+        </w:rPr>
+        <w:t>:</w:t>
+      </w:r>
+    </w:p>
+    <w:p>
+      <w:pPr>
+        <w:pStyle w:val="Listeavsnitt"/>
+        <w:numPr>
+          <w:ilvl w:val="0"/>
+          <w:numId w:val="2"/>
+        </w:numPr>
+      </w:pPr>
+      <w:r>
+        <w:t xml:space="preserve">Forsette videre med CMS, og j-query </w:t>
+      </w:r>
+    </w:p>
+    <w:p>
+      <w:pPr>
+        <w:pStyle w:val="Listeavsnitt"/>
+        <w:numPr>
+          <w:ilvl w:val="0"/>
+          <w:numId w:val="2"/>
+        </w:numPr>
+      </w:pPr>
+      <w:r>
+        <w:t xml:space="preserve">Syntaks </w:t>
+      </w:r>
+    </w:p>
+    <w:p>
+      <w:pPr>
+        <w:pStyle w:val="Listeavsnitt"/>
+        <w:numPr>
+          <w:ilvl w:val="0"/>
+          <w:numId w:val="2"/>
+        </w:numPr>
+      </w:pPr>
+      <w:r>
+        <w:t>Designe skisse for CMS</w:t>
+      </w:r>
+    </w:p>
+    <w:p>
+      <w:pPr>
+        <w:pStyle w:val="Listeavsnitt"/>
+        <w:ind w:left="360"/>
+      </w:pPr>
+    </w:p>
+    <w:p/>
+    <w:p>
+      <w:r>
+        <w:t>Onsdag 30. Januar</w:t>
+      </w:r>
+    </w:p>
+    <w:p/>
+    <w:p>
+      <w:pPr>
+        <w:rPr>
+          <w:u w:val="single"/>
+        </w:rPr>
+      </w:pPr>
+      <w:r>
+        <w:rPr>
+          <w:u w:val="single"/>
+        </w:rPr>
+        <w:t>Gjort i går:</w:t>
+      </w:r>
+    </w:p>
+    <w:p>
+      <w:pPr>
+        <w:pStyle w:val="Listeavsnitt"/>
+        <w:numPr>
+          <w:ilvl w:val="0"/>
+          <w:numId w:val="2"/>
+        </w:numPr>
+      </w:pPr>
+      <w:r>
+        <w:t>Reviderte og samlet dokumentet i ett</w:t>
+      </w:r>
+    </w:p>
+    <w:p>
+      <w:pPr>
+        <w:pStyle w:val="Listeavsnitt"/>
+        <w:numPr>
+          <w:ilvl w:val="0"/>
+          <w:numId w:val="2"/>
+        </w:numPr>
+      </w:pPr>
+      <w:r>
+        <w:t>Skrev om Prosessutvikling</w:t>
+      </w:r>
+    </w:p>
+    <w:p>
+      <w:pPr>
+        <w:pStyle w:val="Listeavsnitt"/>
+        <w:numPr>
+          <w:ilvl w:val="0"/>
+          <w:numId w:val="2"/>
+        </w:numPr>
+      </w:pPr>
+      <w:r>
+        <w:t>Nytt design av CMS</w:t>
+      </w:r>
+    </w:p>
+    <w:p>
+      <w:pPr>
+        <w:pStyle w:val="Listeavsnitt"/>
+        <w:numPr>
+          <w:ilvl w:val="0"/>
+          <w:numId w:val="2"/>
+        </w:numPr>
+      </w:pPr>
+      <w:r>
+        <w:t>Brainstorming og kartlegging av design med gruppen av CMS design</w:t>
+      </w:r>
+    </w:p>
+    <w:p>
+      <w:pPr>
+        <w:pStyle w:val="Listeavsnitt"/>
+        <w:numPr>
+          <w:ilvl w:val="0"/>
+          <w:numId w:val="2"/>
+        </w:numPr>
+      </w:pPr>
+      <w:r>
+        <w:t>Endring av design av CMS i photoshop</w:t>
+      </w:r>
+    </w:p>
+    <w:p>
+      <w:pPr>
+        <w:pStyle w:val="Listeavsnitt"/>
+        <w:numPr>
+          <w:ilvl w:val="0"/>
+          <w:numId w:val="2"/>
+        </w:numPr>
+      </w:pPr>
+      <w:r>
+        <w:t xml:space="preserve">Avklaring og begrensing fra kunden sin side </w:t>
+      </w:r>
+      <w:r>
+        <w:sym w:font="Wingdings" w:char="F0E0"/>
+      </w:r>
+      <w:r>
+        <w:t xml:space="preserve"> API. </w:t>
+      </w:r>
+    </w:p>
+    <w:p>
+      <w:pPr>
+        <w:pStyle w:val="Listeavsnitt"/>
+        <w:numPr>
+          <w:ilvl w:val="0"/>
+          <w:numId w:val="2"/>
+        </w:numPr>
+      </w:pPr>
+      <w:r>
+        <w:t xml:space="preserve">Løste nesten reseption </w:t>
+      </w:r>
+    </w:p>
+    <w:p/>
+    <w:p>
+      <w:pPr>
+        <w:rPr>
+          <w:u w:val="single"/>
+        </w:rPr>
+      </w:pPr>
+      <w:r>
+        <w:t>Plan</w:t>
+      </w:r>
+      <w:r>
+        <w:rPr>
+          <w:u w:val="single"/>
+        </w:rPr>
+        <w:t xml:space="preserve"> for dag</w:t>
+      </w:r>
+      <w:r>
+        <w:rPr>
+          <w:u w:val="single"/>
+        </w:rPr>
+        <w:t>:</w:t>
+      </w:r>
+    </w:p>
+    <w:p>
+      <w:pPr>
+        <w:pStyle w:val="Listeavsnitt"/>
+        <w:numPr>
+          <w:ilvl w:val="0"/>
+          <w:numId w:val="2"/>
+        </w:numPr>
+      </w:pPr>
+      <w:r>
+        <w:t>Lage ferdig CMS skissen i PH</w:t>
+      </w:r>
+    </w:p>
+    <w:p>
+      <w:pPr>
+        <w:pStyle w:val="Listeavsnitt"/>
+        <w:numPr>
+          <w:ilvl w:val="0"/>
+          <w:numId w:val="2"/>
+        </w:numPr>
+      </w:pPr>
+      <w:r>
+        <w:t>Gjøre klar planen for møte med kunden</w:t>
+      </w:r>
+    </w:p>
+    <w:p>
+      <w:pPr>
+        <w:pStyle w:val="Listeavsnitt"/>
+        <w:numPr>
+          <w:ilvl w:val="0"/>
+          <w:numId w:val="2"/>
+        </w:numPr>
+      </w:pPr>
+      <w:r>
+        <w:t xml:space="preserve">Ferdiggjøre php json (bilder) </w:t>
+      </w:r>
       <w:r>
         <w:t xml:space="preserve"> </w:t>
       </w:r>
     </w:p>
     <w:p>
       <w:pPr>
-        <w:pStyle w:val="Listeavsnitt"/>
-        <w:numPr>
-          <w:ilvl w:val="0"/>
-          <w:numId w:val="2"/>
-        </w:numPr>
-      </w:pPr>
-      <w:r>
-        <w:t>Startet med CMS-system</w:t>
-      </w:r>
-    </w:p>
-    <w:p>
-      <w:pPr>
-        <w:pStyle w:val="Listeavsnitt"/>
-        <w:numPr>
-          <w:ilvl w:val="0"/>
-          <w:numId w:val="2"/>
-        </w:numPr>
-      </w:pPr>
-      <w:r>
-        <w:t>Satt oss inn i nytt språk</w:t>
-      </w:r>
-    </w:p>
-    <w:p>
-      <w:pPr>
-        <w:pStyle w:val="Listeavsnitt"/>
-        <w:numPr>
-          <w:ilvl w:val="0"/>
-          <w:numId w:val="2"/>
-        </w:numPr>
-      </w:pPr>
-      <w:r>
-        <w:t xml:space="preserve">Syntaks </w:t>
-      </w:r>
-    </w:p>
-    <w:p>
-      <w:pPr>
-        <w:pStyle w:val="Listeavsnitt"/>
-        <w:numPr>
-          <w:ilvl w:val="0"/>
-          <w:numId w:val="2"/>
-        </w:numPr>
-      </w:pPr>
-      <w:r>
-        <w:t>Prototype av tidslinje</w:t>
-      </w:r>
-    </w:p>
-    <w:p/>
+        <w:rPr>
+          <w:u w:val="single"/>
+        </w:rPr>
+      </w:pPr>
+    </w:p>
+    <w:p>
+      <w:r>
+        <w:t>Torsdag 31. Januar</w:t>
+      </w:r>
+    </w:p>
+    <w:p/>
+    <w:p>
+      <w:pPr>
+        <w:rPr>
+          <w:u w:val="single"/>
+        </w:rPr>
+      </w:pPr>
+      <w:r>
+        <w:rPr>
+          <w:u w:val="single"/>
+        </w:rPr>
+        <w:t>Gjort i går:</w:t>
+      </w:r>
+    </w:p>
+    <w:p>
+      <w:pPr>
+        <w:pStyle w:val="Listeavsnitt"/>
+        <w:numPr>
+          <w:ilvl w:val="0"/>
+          <w:numId w:val="2"/>
+        </w:numPr>
+      </w:pPr>
+      <w:r>
+        <w:t>Notert ned noen punkter til møtet</w:t>
+      </w:r>
+    </w:p>
+    <w:p>
+      <w:pPr>
+        <w:pStyle w:val="Listeavsnitt"/>
+        <w:numPr>
+          <w:ilvl w:val="0"/>
+          <w:numId w:val="2"/>
+        </w:numPr>
+      </w:pPr>
+      <w:r>
+        <w:t>Rydde og kommentering i kode</w:t>
+      </w:r>
+    </w:p>
+    <w:p>
+      <w:pPr>
+        <w:pStyle w:val="Listeavsnitt"/>
+        <w:numPr>
+          <w:ilvl w:val="0"/>
+          <w:numId w:val="2"/>
+        </w:numPr>
+      </w:pPr>
+      <w:r>
+        <w:t>Forbedring av CMS design etter endringene</w:t>
+      </w:r>
+    </w:p>
+    <w:p>
+      <w:pPr>
+        <w:pStyle w:val="Listeavsnitt"/>
+        <w:numPr>
+          <w:ilvl w:val="0"/>
+          <w:numId w:val="2"/>
+        </w:numPr>
+      </w:pPr>
+      <w:r>
+        <w:t xml:space="preserve">Php json koding </w:t>
+      </w:r>
+    </w:p>
+    <w:p>
+      <w:pPr>
+        <w:pStyle w:val="Listeavsnitt"/>
+        <w:numPr>
+          <w:ilvl w:val="0"/>
+          <w:numId w:val="2"/>
+        </w:numPr>
+      </w:pPr>
+      <w:r>
+        <w:t>Skisser av CMS (Photoshop)</w:t>
+      </w:r>
+    </w:p>
+    <w:p>
+      <w:pPr>
+        <w:pStyle w:val="Listeavsnitt"/>
+        <w:numPr>
+          <w:ilvl w:val="0"/>
+          <w:numId w:val="2"/>
+        </w:numPr>
+      </w:pPr>
+      <w:r>
+        <w:t xml:space="preserve">Diskusjon og planlegging </w:t>
+      </w:r>
+    </w:p>
     <w:p/>
     <w:p>
       <w:pPr>
@@ -1688,396 +1688,6 @@
           <w:numId w:val="2"/>
         </w:numPr>
       </w:pPr>
-      <w:proofErr w:type="spellStart"/>
-      <w:r>
-        <w:t>Forsette</w:t>
-      </w:r>
-      <w:proofErr w:type="spellEnd"/>
-      <w:r>
-        <w:t xml:space="preserve"> videre med CMS, og j-</w:t>
-      </w:r>
-      <w:proofErr w:type="spellStart"/>
-      <w:r>
-        <w:t>query</w:t>
-      </w:r>
-      <w:proofErr w:type="spellEnd"/>
-      <w:r>
-        <w:t xml:space="preserve"> </w:t>
-      </w:r>
-    </w:p>
-    <w:p>
-      <w:pPr>
-        <w:pStyle w:val="Listeavsnitt"/>
-        <w:numPr>
-          <w:ilvl w:val="0"/>
-          <w:numId w:val="2"/>
-        </w:numPr>
-      </w:pPr>
-      <w:r>
-        <w:t xml:space="preserve">Syntaks </w:t>
-      </w:r>
-    </w:p>
-    <w:p>
-      <w:pPr>
-        <w:pStyle w:val="Listeavsnitt"/>
-        <w:numPr>
-          <w:ilvl w:val="0"/>
-          <w:numId w:val="2"/>
-        </w:numPr>
-      </w:pPr>
-      <w:r>
-        <w:t>Designe skisse for CMS</w:t>
-      </w:r>
-    </w:p>
-    <w:p>
-      <w:pPr>
-        <w:pStyle w:val="Listeavsnitt"/>
-        <w:ind w:left="360"/>
-      </w:pPr>
-    </w:p>
-    <w:p/>
-    <w:p>
-      <w:r>
-        <w:t>Onsdag 30. Januar</w:t>
-      </w:r>
-    </w:p>
-    <w:p/>
-    <w:p>
-      <w:pPr>
-        <w:rPr>
-          <w:u w:val="single"/>
-        </w:rPr>
-      </w:pPr>
-      <w:r>
-        <w:rPr>
-          <w:u w:val="single"/>
-        </w:rPr>
-        <w:t>Gjort i går:</w:t>
-      </w:r>
-    </w:p>
-    <w:p>
-      <w:pPr>
-        <w:pStyle w:val="Listeavsnitt"/>
-        <w:numPr>
-          <w:ilvl w:val="0"/>
-          <w:numId w:val="2"/>
-        </w:numPr>
-      </w:pPr>
-      <w:r>
-        <w:t>Reviderte og samlet dokumentet i ett</w:t>
-      </w:r>
-    </w:p>
-    <w:p>
-      <w:pPr>
-        <w:pStyle w:val="Listeavsnitt"/>
-        <w:numPr>
-          <w:ilvl w:val="0"/>
-          <w:numId w:val="2"/>
-        </w:numPr>
-      </w:pPr>
-      <w:r>
-        <w:t>Skrev om Prosessutvikling</w:t>
-      </w:r>
-    </w:p>
-    <w:p>
-      <w:pPr>
-        <w:pStyle w:val="Listeavsnitt"/>
-        <w:numPr>
-          <w:ilvl w:val="0"/>
-          <w:numId w:val="2"/>
-        </w:numPr>
-      </w:pPr>
-      <w:r>
-        <w:t>Nytt design av CMS</w:t>
-      </w:r>
-    </w:p>
-    <w:p>
-      <w:pPr>
-        <w:pStyle w:val="Listeavsnitt"/>
-        <w:numPr>
-          <w:ilvl w:val="0"/>
-          <w:numId w:val="2"/>
-        </w:numPr>
-      </w:pPr>
-      <w:r>
-        <w:t>Brainstorming og kartlegging av design med gruppen av CMS design</w:t>
-      </w:r>
-    </w:p>
-    <w:p>
-      <w:pPr>
-        <w:pStyle w:val="Listeavsnitt"/>
-        <w:numPr>
-          <w:ilvl w:val="0"/>
-          <w:numId w:val="2"/>
-        </w:numPr>
-      </w:pPr>
-      <w:r>
-        <w:t xml:space="preserve">Endring av design av CMS i </w:t>
-      </w:r>
-      <w:proofErr w:type="spellStart"/>
-      <w:r>
-        <w:t>photoshop</w:t>
-      </w:r>
-      <w:proofErr w:type="spellEnd"/>
-    </w:p>
-    <w:p>
-      <w:pPr>
-        <w:pStyle w:val="Listeavsnitt"/>
-        <w:numPr>
-          <w:ilvl w:val="0"/>
-          <w:numId w:val="2"/>
-        </w:numPr>
-      </w:pPr>
-      <w:r>
-        <w:t xml:space="preserve">Avklaring og begrensing fra kunden sin side </w:t>
-      </w:r>
-      <w:r>
-        <w:sym w:font="Wingdings" w:char="F0E0"/>
-      </w:r>
-      <w:r>
-        <w:t xml:space="preserve"> API. </w:t>
-      </w:r>
-    </w:p>
-    <w:p>
-      <w:pPr>
-        <w:pStyle w:val="Listeavsnitt"/>
-        <w:numPr>
-          <w:ilvl w:val="0"/>
-          <w:numId w:val="2"/>
-        </w:numPr>
-      </w:pPr>
-      <w:r>
-        <w:t xml:space="preserve">Løste nesten </w:t>
-      </w:r>
-      <w:proofErr w:type="spellStart"/>
-      <w:r>
-        <w:t>reseption</w:t>
-      </w:r>
-      <w:proofErr w:type="spellEnd"/>
-      <w:r>
-        <w:t xml:space="preserve"> </w:t>
-      </w:r>
-    </w:p>
-    <w:p/>
-    <w:p>
-      <w:pPr>
-        <w:rPr>
-          <w:u w:val="single"/>
-        </w:rPr>
-      </w:pPr>
-      <w:r>
-        <w:t>Plan</w:t>
-      </w:r>
-      <w:r>
-        <w:rPr>
-          <w:u w:val="single"/>
-        </w:rPr>
-        <w:t xml:space="preserve"> for dag</w:t>
-      </w:r>
-      <w:r>
-        <w:rPr>
-          <w:u w:val="single"/>
-        </w:rPr>
-        <w:t>:</w:t>
-      </w:r>
-    </w:p>
-    <w:p>
-      <w:pPr>
-        <w:pStyle w:val="Listeavsnitt"/>
-        <w:numPr>
-          <w:ilvl w:val="0"/>
-          <w:numId w:val="2"/>
-        </w:numPr>
-      </w:pPr>
-      <w:r>
-        <w:t>Lage ferdig CMS skissen i PH</w:t>
-      </w:r>
-    </w:p>
-    <w:p>
-      <w:pPr>
-        <w:pStyle w:val="Listeavsnitt"/>
-        <w:numPr>
-          <w:ilvl w:val="0"/>
-          <w:numId w:val="2"/>
-        </w:numPr>
-      </w:pPr>
-      <w:r>
-        <w:t>Gjøre klar planen for møte med kunden</w:t>
-      </w:r>
-    </w:p>
-    <w:p>
-      <w:pPr>
-        <w:pStyle w:val="Listeavsnitt"/>
-        <w:numPr>
-          <w:ilvl w:val="0"/>
-          <w:numId w:val="2"/>
-        </w:numPr>
-      </w:pPr>
-      <w:r>
-        <w:t xml:space="preserve">Ferdiggjøre </w:t>
-      </w:r>
-      <w:proofErr w:type="spellStart"/>
-      <w:r>
-        <w:t>php</w:t>
-      </w:r>
-      <w:proofErr w:type="spellEnd"/>
-      <w:r>
-        <w:t xml:space="preserve"> </w:t>
-      </w:r>
-      <w:proofErr w:type="spellStart"/>
-      <w:r>
-        <w:t>json</w:t>
-      </w:r>
-      <w:proofErr w:type="spellEnd"/>
-      <w:r>
-        <w:t xml:space="preserve"> (bilder) </w:t>
-      </w:r>
-      <w:r>
-        <w:t xml:space="preserve"> </w:t>
-      </w:r>
-    </w:p>
-    <w:p>
-      <w:pPr>
-        <w:rPr>
-          <w:u w:val="single"/>
-        </w:rPr>
-      </w:pPr>
-    </w:p>
-    <w:p>
-      <w:r>
-        <w:t>Torsdag 31. Januar</w:t>
-      </w:r>
-    </w:p>
-    <w:p/>
-    <w:p>
-      <w:pPr>
-        <w:rPr>
-          <w:u w:val="single"/>
-        </w:rPr>
-      </w:pPr>
-      <w:r>
-        <w:rPr>
-          <w:u w:val="single"/>
-        </w:rPr>
-        <w:t>Gjort i går:</w:t>
-      </w:r>
-    </w:p>
-    <w:p>
-      <w:pPr>
-        <w:pStyle w:val="Listeavsnitt"/>
-        <w:numPr>
-          <w:ilvl w:val="0"/>
-          <w:numId w:val="2"/>
-        </w:numPr>
-      </w:pPr>
-      <w:r>
-        <w:t>Notert ned noen punkter til møtet</w:t>
-      </w:r>
-    </w:p>
-    <w:p>
-      <w:pPr>
-        <w:pStyle w:val="Listeavsnitt"/>
-        <w:numPr>
-          <w:ilvl w:val="0"/>
-          <w:numId w:val="2"/>
-        </w:numPr>
-      </w:pPr>
-      <w:r>
-        <w:t>Rydde og kommentering i kode</w:t>
-      </w:r>
-    </w:p>
-    <w:p>
-      <w:pPr>
-        <w:pStyle w:val="Listeavsnitt"/>
-        <w:numPr>
-          <w:ilvl w:val="0"/>
-          <w:numId w:val="2"/>
-        </w:numPr>
-      </w:pPr>
-      <w:r>
-        <w:t>Forbedring av CMS design etter endringene</w:t>
-      </w:r>
-    </w:p>
-    <w:p>
-      <w:pPr>
-        <w:pStyle w:val="Listeavsnitt"/>
-        <w:numPr>
-          <w:ilvl w:val="0"/>
-          <w:numId w:val="2"/>
-        </w:numPr>
-      </w:pPr>
-      <w:proofErr w:type="spellStart"/>
-      <w:r>
-        <w:t>Php</w:t>
-      </w:r>
-      <w:proofErr w:type="spellEnd"/>
-      <w:r>
-        <w:t xml:space="preserve"> </w:t>
-      </w:r>
-      <w:proofErr w:type="spellStart"/>
-      <w:r>
-        <w:t>json</w:t>
-      </w:r>
-      <w:proofErr w:type="spellEnd"/>
-      <w:r>
-        <w:t xml:space="preserve"> koding </w:t>
-      </w:r>
-    </w:p>
-    <w:p>
-      <w:pPr>
-        <w:pStyle w:val="Listeavsnitt"/>
-        <w:numPr>
-          <w:ilvl w:val="0"/>
-          <w:numId w:val="2"/>
-        </w:numPr>
-      </w:pPr>
-      <w:r>
-        <w:t>Skisser av CMS (Photoshop)</w:t>
-      </w:r>
-    </w:p>
-    <w:p>
-      <w:pPr>
-        <w:pStyle w:val="Listeavsnitt"/>
-        <w:numPr>
-          <w:ilvl w:val="0"/>
-          <w:numId w:val="2"/>
-        </w:numPr>
-      </w:pPr>
-      <w:r>
-        <w:t xml:space="preserve">Diskusjon og planlegging </w:t>
-      </w:r>
-    </w:p>
-    <w:p/>
-    <w:p>
-      <w:pPr>
-        <w:rPr>
-          <w:u w:val="single"/>
-        </w:rPr>
-      </w:pPr>
-      <w:r>
-        <w:t>Plan</w:t>
-      </w:r>
-      <w:r>
-        <w:rPr>
-          <w:u w:val="single"/>
-        </w:rPr>
-        <w:t xml:space="preserve"> for dag</w:t>
-      </w:r>
-      <w:r>
-        <w:rPr>
-          <w:u w:val="single"/>
-        </w:rPr>
-        <w:t>:</w:t>
-      </w:r>
-    </w:p>
-    <w:p>
-      <w:pPr>
-        <w:pStyle w:val="Listeavsnitt"/>
-        <w:numPr>
-          <w:ilvl w:val="0"/>
-          <w:numId w:val="2"/>
-        </w:numPr>
-      </w:pPr>
       <w:r>
         <w:t>Forberedelse til kundemøtet</w:t>
       </w:r>
@@ -2103,35 +1713,19 @@
         </w:numPr>
       </w:pPr>
       <w:r>
-        <w:t xml:space="preserve">sprint </w:t>
-      </w:r>
-      <w:proofErr w:type="spellStart"/>
-      <w:r>
-        <w:t>retrospect</w:t>
-      </w:r>
-      <w:proofErr w:type="spellEnd"/>
-      <w:r>
-        <w:t xml:space="preserve"> møte med gruppene</w:t>
-      </w:r>
-    </w:p>
-    <w:p>
-      <w:pPr>
-        <w:pStyle w:val="Listeavsnitt"/>
-        <w:numPr>
-          <w:ilvl w:val="0"/>
-          <w:numId w:val="2"/>
-        </w:numPr>
-      </w:pPr>
-      <w:r>
-        <w:t xml:space="preserve">revidere </w:t>
-      </w:r>
-      <w:proofErr w:type="spellStart"/>
-      <w:r>
-        <w:t>ear</w:t>
-      </w:r>
-      <w:proofErr w:type="spellEnd"/>
-      <w:r>
-        <w:t xml:space="preserve"> diagram</w:t>
+        <w:t>sprint retrospect møte med gruppene</w:t>
+      </w:r>
+    </w:p>
+    <w:p>
+      <w:pPr>
+        <w:pStyle w:val="Listeavsnitt"/>
+        <w:numPr>
+          <w:ilvl w:val="0"/>
+          <w:numId w:val="2"/>
+        </w:numPr>
+      </w:pPr>
+      <w:r>
+        <w:t>revidere ear diagram</w:t>
       </w:r>
     </w:p>
     <w:p>
@@ -2340,73 +1934,44 @@
         </w:numPr>
       </w:pPr>
       <w:r>
-        <w:t xml:space="preserve">Lagde og reviderte skisser i Photoshop av </w:t>
-      </w:r>
-      <w:proofErr w:type="spellStart"/>
-      <w:r>
-        <w:t>cms</w:t>
-      </w:r>
-      <w:proofErr w:type="spellEnd"/>
-      <w:r>
-        <w:t xml:space="preserve"> og tidslinje</w:t>
-      </w:r>
-    </w:p>
-    <w:p>
-      <w:pPr>
-        <w:pStyle w:val="Listeavsnitt"/>
-        <w:numPr>
-          <w:ilvl w:val="0"/>
-          <w:numId w:val="2"/>
-        </w:numPr>
-      </w:pPr>
-      <w:r>
-        <w:t xml:space="preserve">Avslutning på sprint 1 – sprint </w:t>
-      </w:r>
-      <w:proofErr w:type="spellStart"/>
-      <w:r>
-        <w:t>review</w:t>
-      </w:r>
-      <w:proofErr w:type="spellEnd"/>
-      <w:r>
-        <w:t>, viktige erfaringer og dokumentering</w:t>
-      </w:r>
-    </w:p>
-    <w:p>
-      <w:pPr>
-        <w:pStyle w:val="Listeavsnitt"/>
-        <w:numPr>
-          <w:ilvl w:val="0"/>
-          <w:numId w:val="2"/>
-        </w:numPr>
-      </w:pPr>
-      <w:r>
-        <w:t xml:space="preserve">Utkast av </w:t>
-      </w:r>
-      <w:proofErr w:type="spellStart"/>
-      <w:r>
-        <w:t>EAR</w:t>
-      </w:r>
-      <w:proofErr w:type="spellEnd"/>
-      <w:r>
-        <w:t xml:space="preserve"> diagram </w:t>
-      </w:r>
-    </w:p>
-    <w:p>
-      <w:pPr>
-        <w:pStyle w:val="Listeavsnitt"/>
-        <w:numPr>
-          <w:ilvl w:val="0"/>
-          <w:numId w:val="2"/>
-        </w:numPr>
-      </w:pPr>
-      <w:r>
-        <w:t xml:space="preserve">Gjorde ferdig diverse </w:t>
-      </w:r>
-      <w:proofErr w:type="spellStart"/>
-      <w:r>
-        <w:t>tasks</w:t>
-      </w:r>
-      <w:proofErr w:type="spellEnd"/>
+        <w:t>Lagde og reviderte skisser i Photoshop av cms og tidslinje</w:t>
+      </w:r>
+    </w:p>
+    <w:p>
+      <w:pPr>
+        <w:pStyle w:val="Listeavsnitt"/>
+        <w:numPr>
+          <w:ilvl w:val="0"/>
+          <w:numId w:val="2"/>
+        </w:numPr>
+      </w:pPr>
+      <w:r>
+        <w:t>Avslutning på sprint 1 – sprint review, viktige erfaringer og dokumentering</w:t>
+      </w:r>
+    </w:p>
+    <w:p>
+      <w:pPr>
+        <w:pStyle w:val="Listeavsnitt"/>
+        <w:numPr>
+          <w:ilvl w:val="0"/>
+          <w:numId w:val="2"/>
+        </w:numPr>
+      </w:pPr>
+      <w:r>
+        <w:t xml:space="preserve">Utkast av EAR diagram </w:t>
+      </w:r>
+    </w:p>
+    <w:p>
+      <w:pPr>
+        <w:pStyle w:val="Listeavsnitt"/>
+        <w:numPr>
+          <w:ilvl w:val="0"/>
+          <w:numId w:val="2"/>
+        </w:numPr>
+      </w:pPr>
+      <w:r>
+        <w:t>Gjorde ferdig diverse tasks</w:t>
+      </w:r>
     </w:p>
     <w:p>
       <w:pPr>
@@ -2429,13 +1994,8 @@
         </w:numPr>
       </w:pPr>
       <w:r>
-        <w:t xml:space="preserve">Utkast for </w:t>
-      </w:r>
-      <w:proofErr w:type="spellStart"/>
-      <w:r>
-        <w:t>Backlog</w:t>
-      </w:r>
-      <w:proofErr w:type="spellEnd"/>
+        <w:t>Utkast for Backlog</w:t>
+      </w:r>
     </w:p>
     <w:p/>
     <w:p>
@@ -2487,15 +2047,7 @@
         </w:numPr>
       </w:pPr>
       <w:r>
-        <w:t xml:space="preserve">Opprettet </w:t>
-      </w:r>
-      <w:proofErr w:type="spellStart"/>
-      <w:r>
-        <w:t>backlog</w:t>
-      </w:r>
-      <w:proofErr w:type="spellEnd"/>
-      <w:r>
-        <w:t xml:space="preserve"> og planning poker </w:t>
+        <w:t xml:space="preserve">Opprettet backlog og planning poker </w:t>
       </w:r>
     </w:p>
     <w:p>
@@ -2569,13 +2121,8 @@
           <w:numId w:val="2"/>
         </w:numPr>
       </w:pPr>
-      <w:proofErr w:type="spellStart"/>
-      <w:r>
-        <w:t>Backlog</w:t>
-      </w:r>
-      <w:proofErr w:type="spellEnd"/>
-      <w:r>
-        <w:t xml:space="preserve"> og planning poker</w:t>
+      <w:r>
+        <w:t>Backlog og planning poker</w:t>
       </w:r>
     </w:p>
     <w:p>
@@ -2599,15 +2146,7 @@
         </w:numPr>
       </w:pPr>
       <w:r>
-        <w:t xml:space="preserve">Utvikling av </w:t>
-      </w:r>
-      <w:proofErr w:type="spellStart"/>
-      <w:r>
-        <w:t>cms</w:t>
-      </w:r>
-      <w:proofErr w:type="spellEnd"/>
-      <w:r>
-        <w:t xml:space="preserve"> </w:t>
+        <w:t xml:space="preserve">Utvikling av cms </w:t>
       </w:r>
     </w:p>
     <w:p/>
@@ -2654,15 +2193,7 @@
         </w:numPr>
       </w:pPr>
       <w:r>
-        <w:t xml:space="preserve">Litt </w:t>
-      </w:r>
-      <w:proofErr w:type="spellStart"/>
-      <w:r>
-        <w:t>css</w:t>
-      </w:r>
-      <w:proofErr w:type="spellEnd"/>
-      <w:r>
-        <w:t xml:space="preserve"> og design</w:t>
+        <w:t>Litt css og design</w:t>
       </w:r>
     </w:p>
     <w:p>
@@ -2698,15 +2229,7 @@
         </w:numPr>
       </w:pPr>
       <w:r>
-        <w:t xml:space="preserve">PHP til </w:t>
-      </w:r>
-      <w:proofErr w:type="spellStart"/>
-      <w:r>
-        <w:t>Json</w:t>
-      </w:r>
-      <w:proofErr w:type="spellEnd"/>
-      <w:r>
-        <w:t xml:space="preserve"> </w:t>
+        <w:t xml:space="preserve">PHP til Json </w:t>
       </w:r>
     </w:p>
     <w:p/>
@@ -2893,30 +2416,20 @@
           <w:numId w:val="2"/>
         </w:numPr>
       </w:pPr>
-      <w:proofErr w:type="spellStart"/>
-      <w:r>
-        <w:t>Json</w:t>
-      </w:r>
-      <w:proofErr w:type="spellEnd"/>
-      <w:r>
-        <w:t xml:space="preserve"> fil</w:t>
-      </w:r>
-    </w:p>
-    <w:p>
-      <w:pPr>
-        <w:pStyle w:val="Listeavsnitt"/>
-        <w:numPr>
-          <w:ilvl w:val="0"/>
-          <w:numId w:val="2"/>
-        </w:numPr>
-      </w:pPr>
-      <w:proofErr w:type="spellStart"/>
-      <w:r>
-        <w:t>Responsitiv</w:t>
-      </w:r>
-      <w:proofErr w:type="spellEnd"/>
-      <w:r>
-        <w:t xml:space="preserve"> design </w:t>
+      <w:r>
+        <w:t>Json fil</w:t>
+      </w:r>
+    </w:p>
+    <w:p>
+      <w:pPr>
+        <w:pStyle w:val="Listeavsnitt"/>
+        <w:numPr>
+          <w:ilvl w:val="0"/>
+          <w:numId w:val="2"/>
+        </w:numPr>
+      </w:pPr>
+      <w:r>
+        <w:t xml:space="preserve">Responsitiv design </w:t>
       </w:r>
     </w:p>
     <w:p/>
@@ -2967,15 +2480,7 @@
         </w:numPr>
       </w:pPr>
       <w:r>
-        <w:t xml:space="preserve">Fortsette på </w:t>
-      </w:r>
-      <w:proofErr w:type="spellStart"/>
-      <w:r>
-        <w:t>Json</w:t>
-      </w:r>
-      <w:proofErr w:type="spellEnd"/>
-      <w:r>
-        <w:t xml:space="preserve"> fil</w:t>
+        <w:t>Fortsette på Json fil</w:t>
       </w:r>
     </w:p>
     <w:p>
@@ -3022,13 +2527,8 @@
           <w:numId w:val="2"/>
         </w:numPr>
       </w:pPr>
-      <w:proofErr w:type="spellStart"/>
-      <w:r>
-        <w:t>Responsivt</w:t>
-      </w:r>
-      <w:proofErr w:type="spellEnd"/>
-      <w:r>
-        <w:t xml:space="preserve"> design </w:t>
+      <w:r>
+        <w:t xml:space="preserve">Responsivt design </w:t>
       </w:r>
     </w:p>
     <w:p/>
@@ -3063,19 +2563,9 @@
           <w:numId w:val="2"/>
         </w:numPr>
       </w:pPr>
-      <w:proofErr w:type="spellStart"/>
-      <w:r>
-        <w:t>insert</w:t>
-      </w:r>
-      <w:proofErr w:type="spellEnd"/>
-      <w:r>
-        <w:t xml:space="preserve"> </w:t>
-      </w:r>
-      <w:proofErr w:type="spellStart"/>
-      <w:r>
-        <w:t>update</w:t>
-      </w:r>
-      <w:proofErr w:type="spellEnd"/>
+      <w:r>
+        <w:t>insert update</w:t>
+      </w:r>
     </w:p>
     <w:p>
       <w:pPr>
@@ -3110,43 +2600,19 @@
         </w:numPr>
       </w:pPr>
       <w:r>
-        <w:t xml:space="preserve">Fikset datoer for </w:t>
-      </w:r>
-      <w:proofErr w:type="spellStart"/>
-      <w:r>
-        <w:t>windows</w:t>
-      </w:r>
-      <w:proofErr w:type="spellEnd"/>
-      <w:r>
-        <w:t xml:space="preserve"> </w:t>
-      </w:r>
-      <w:proofErr w:type="spellStart"/>
-      <w:r>
-        <w:t>explore</w:t>
-      </w:r>
-      <w:proofErr w:type="spellEnd"/>
-      <w:r>
-        <w:t xml:space="preserve"> 8 og norsk navn på dato </w:t>
-      </w:r>
-    </w:p>
-    <w:p>
-      <w:pPr>
-        <w:pStyle w:val="Listeavsnitt"/>
-        <w:numPr>
-          <w:ilvl w:val="0"/>
-          <w:numId w:val="2"/>
-        </w:numPr>
-      </w:pPr>
-      <w:r>
-        <w:t xml:space="preserve">Gjennomgåing av </w:t>
-      </w:r>
-      <w:proofErr w:type="spellStart"/>
-      <w:r>
-        <w:t>bugs</w:t>
-      </w:r>
-      <w:proofErr w:type="spellEnd"/>
-      <w:r>
-        <w:t xml:space="preserve"> og diverse </w:t>
+        <w:t xml:space="preserve">Fikset datoer for windows explore 8 og norsk navn på dato </w:t>
+      </w:r>
+    </w:p>
+    <w:p>
+      <w:pPr>
+        <w:pStyle w:val="Listeavsnitt"/>
+        <w:numPr>
+          <w:ilvl w:val="0"/>
+          <w:numId w:val="2"/>
+        </w:numPr>
+      </w:pPr>
+      <w:r>
+        <w:t xml:space="preserve">Gjennomgåing av bugs og diverse </w:t>
       </w:r>
     </w:p>
     <w:p>
@@ -3170,15 +2636,7 @@
         </w:numPr>
       </w:pPr>
       <w:r>
-        <w:t xml:space="preserve">Bearbeide med </w:t>
-      </w:r>
-      <w:proofErr w:type="spellStart"/>
-      <w:r>
-        <w:t>json</w:t>
-      </w:r>
-      <w:proofErr w:type="spellEnd"/>
-      <w:r>
-        <w:t xml:space="preserve"> </w:t>
+        <w:t xml:space="preserve">Bearbeide med json </w:t>
       </w:r>
       <w:r>
         <w:sym w:font="Wingdings" w:char="F0E0"/>
@@ -3208,27 +2666,14 @@
         <w:pStyle w:val="Listeavsnitt"/>
         <w:ind w:left="360"/>
       </w:pPr>
-      <w:proofErr w:type="spellStart"/>
       <w:r>
         <w:t>Veilde</w:t>
       </w:r>
       <w:r>
-        <w:t>møte</w:t>
-      </w:r>
-      <w:proofErr w:type="spellEnd"/>
-      <w:r>
-        <w:t xml:space="preserve"> </w:t>
-      </w:r>
-      <w:r>
-        <w:t xml:space="preserve">med </w:t>
-      </w:r>
-      <w:proofErr w:type="spellStart"/>
-      <w:r>
-        <w:t>veilderne</w:t>
-      </w:r>
-      <w:proofErr w:type="spellEnd"/>
-      <w:r>
-        <w:t xml:space="preserve"> </w:t>
+        <w:t xml:space="preserve">møte </w:t>
+      </w:r>
+      <w:r>
+        <w:t xml:space="preserve">med veilderne </w:t>
       </w:r>
       <w:r>
         <w:t>og referat</w:t>
@@ -3255,15 +2700,7 @@
         </w:numPr>
       </w:pPr>
       <w:r>
-        <w:t>Fjerne pop-</w:t>
-      </w:r>
-      <w:proofErr w:type="spellStart"/>
-      <w:r>
-        <w:t>ups</w:t>
-      </w:r>
-      <w:proofErr w:type="spellEnd"/>
-      <w:r>
-        <w:t xml:space="preserve"> </w:t>
+        <w:t xml:space="preserve">Fjerne pop-ups </w:t>
       </w:r>
     </w:p>
     <w:p>
@@ -3299,33 +2736,199 @@
         </w:numPr>
       </w:pPr>
       <w:r>
-        <w:t xml:space="preserve">Fortsette på </w:t>
-      </w:r>
-      <w:proofErr w:type="spellStart"/>
-      <w:r>
-        <w:t>json</w:t>
-      </w:r>
-      <w:proofErr w:type="spellEnd"/>
-      <w:r>
-        <w:t xml:space="preserve"> </w:t>
+        <w:t xml:space="preserve">Fortsette på json </w:t>
       </w:r>
       <w:r>
         <w:sym w:font="Wingdings" w:char="F0E0"/>
       </w:r>
       <w:r>
-        <w:t xml:space="preserve"> </w:t>
+        <w:t xml:space="preserve"> array i riktig oppbygning </w:t>
+      </w:r>
+    </w:p>
+    <w:p/>
+    <w:p/>
+    <w:p>
+      <w:r>
+        <w:t>Torsdag, 13.</w:t>
+      </w:r>
+      <w:r>
+        <w:t xml:space="preserve"> Februar </w:t>
+      </w:r>
+    </w:p>
+    <w:p/>
+    <w:p>
+      <w:pPr>
+        <w:rPr>
+          <w:u w:val="single"/>
+        </w:rPr>
+      </w:pPr>
+      <w:r>
+        <w:rPr>
+          <w:u w:val="single"/>
+        </w:rPr>
+        <w:t>Gjort i går:</w:t>
+      </w:r>
+    </w:p>
+    <w:p>
+      <w:pPr>
+        <w:pStyle w:val="Listeavsnitt"/>
+        <w:numPr>
+          <w:ilvl w:val="0"/>
+          <w:numId w:val="2"/>
+        </w:numPr>
+      </w:pPr>
+      <w:r>
+        <w:t>Rydde CSS</w:t>
+      </w:r>
+    </w:p>
+    <w:p>
+      <w:pPr>
+        <w:pStyle w:val="Listeavsnitt"/>
+        <w:numPr>
+          <w:ilvl w:val="0"/>
+          <w:numId w:val="2"/>
+        </w:numPr>
+      </w:pPr>
+      <w:r>
+        <w:t>Kundereferat</w:t>
+      </w:r>
+    </w:p>
+    <w:p>
+      <w:pPr>
+        <w:pStyle w:val="Listeavsnitt"/>
+        <w:numPr>
+          <w:ilvl w:val="0"/>
+          <w:numId w:val="2"/>
+        </w:numPr>
+      </w:pPr>
+      <w:r>
+        <w:t xml:space="preserve">Slidefunksjonen </w:t>
+      </w:r>
+    </w:p>
+    <w:p>
+      <w:pPr>
+        <w:pStyle w:val="Listeavsnitt"/>
+        <w:numPr>
+          <w:ilvl w:val="0"/>
+          <w:numId w:val="2"/>
+        </w:numPr>
+      </w:pPr>
+      <w:r>
+        <w:t xml:space="preserve">CMS </w:t>
+      </w:r>
+      <w:r>
+        <w:sym w:font="Wingdings" w:char="F0E0"/>
+      </w:r>
+      <w:r>
+        <w:t xml:space="preserve"> alternativer for lagring </w:t>
+      </w:r>
+      <w:r>
+        <w:sym w:font="Wingdings" w:char="F0E0"/>
+      </w:r>
+      <w:r>
+        <w:t xml:space="preserve"> updates </w:t>
+      </w:r>
+    </w:p>
+    <w:p>
+      <w:pPr>
+        <w:pStyle w:val="Listeavsnitt"/>
+        <w:numPr>
+          <w:ilvl w:val="0"/>
+          <w:numId w:val="2"/>
+        </w:numPr>
+      </w:pPr>
+      <w:r>
+        <w:t xml:space="preserve">Tekst editor i CMS </w:t>
+      </w:r>
+    </w:p>
+    <w:p/>
+    <w:p>
+      <w:pPr>
+        <w:rPr>
+          <w:u w:val="single"/>
+        </w:rPr>
+      </w:pPr>
+      <w:r>
+        <w:rPr>
+          <w:u w:val="single"/>
+        </w:rPr>
+        <w:t>Plan for dag:</w:t>
+      </w:r>
+    </w:p>
+    <w:p>
+      <w:pPr>
+        <w:pStyle w:val="Listeavsnitt"/>
+        <w:numPr>
+          <w:ilvl w:val="0"/>
+          <w:numId w:val="2"/>
+        </w:numPr>
+      </w:pPr>
+      <w:r>
+        <w:t>Hjelpe med grafiske elementer i CSS</w:t>
+      </w:r>
+    </w:p>
+    <w:p>
+      <w:pPr>
+        <w:pStyle w:val="Listeavsnitt"/>
+        <w:numPr>
+          <w:ilvl w:val="0"/>
+          <w:numId w:val="2"/>
+        </w:numPr>
+      </w:pPr>
+      <w:r>
+        <w:t>Skrive dokumentasjon på tekniske valg</w:t>
+      </w:r>
+    </w:p>
+    <w:p>
+      <w:pPr>
+        <w:pStyle w:val="Listeavsnitt"/>
+        <w:numPr>
+          <w:ilvl w:val="0"/>
+          <w:numId w:val="2"/>
+        </w:numPr>
+      </w:pPr>
+      <w:r>
+        <w:t>Legg delete from table, kun for hendelse</w:t>
+      </w:r>
+    </w:p>
+    <w:p>
+      <w:pPr>
+        <w:pStyle w:val="Listeavsnitt"/>
+        <w:numPr>
+          <w:ilvl w:val="0"/>
+          <w:numId w:val="2"/>
+        </w:numPr>
+      </w:pPr>
+      <w:r>
+        <w:t xml:space="preserve">Implementere knappen </w:t>
+      </w:r>
+    </w:p>
+    <w:p>
+      <w:pPr>
+        <w:pStyle w:val="Listeavsnitt"/>
+        <w:numPr>
+          <w:ilvl w:val="0"/>
+          <w:numId w:val="2"/>
+        </w:numPr>
+      </w:pPr>
+      <w:r>
+        <w:t xml:space="preserve">Redigering av navn i coden og endre popups </w:t>
       </w:r>
       <w:bookmarkStart w:id="0" w:name="_GoBack"/>
       <w:bookmarkEnd w:id="0"/>
-      <w:proofErr w:type="spellStart"/>
-      <w:r>
-        <w:t>array</w:t>
-      </w:r>
-      <w:proofErr w:type="spellEnd"/>
-      <w:r>
-        <w:t xml:space="preserve"> i riktig oppbygning </w:t>
-      </w:r>
-    </w:p>
+    </w:p>
+    <w:p>
+      <w:pPr>
+        <w:pStyle w:val="Listeavsnitt"/>
+        <w:numPr>
+          <w:ilvl w:val="0"/>
+          <w:numId w:val="2"/>
+        </w:numPr>
+      </w:pPr>
+    </w:p>
+    <w:p/>
+    <w:p/>
+    <w:p/>
     <w:sectPr>
       <w:pgSz w:w="11900" w:h="16840"/>
       <w:pgMar w:top="1418" w:right="1418" w:bottom="1418" w:left="1418" w:header="709" w:footer="709" w:gutter="0"/>

</xml_diff>

<commit_message>
versjon 2 av use case
</commit_message>
<xml_diff>
--- a/Daily scrum referat.docx
+++ b/Daily scrum referat.docx
@@ -10,21 +10,23 @@
           <w:szCs w:val="40"/>
         </w:rPr>
       </w:pPr>
+      <w:proofErr w:type="spellStart"/>
       <w:r>
         <w:rPr>
           <w:b/>
           <w:sz w:val="40"/>
           <w:szCs w:val="40"/>
         </w:rPr>
-        <w:t xml:space="preserve">Daily stand up </w:t>
-      </w:r>
+        <w:t>Daily</w:t>
+      </w:r>
+      <w:proofErr w:type="spellEnd"/>
       <w:r>
         <w:rPr>
           <w:b/>
           <w:sz w:val="40"/>
           <w:szCs w:val="40"/>
         </w:rPr>
-        <w:t>-</w:t>
+        <w:t xml:space="preserve"> stand up </w:t>
       </w:r>
       <w:r>
         <w:rPr>
@@ -32,7 +34,7 @@
           <w:sz w:val="40"/>
           <w:szCs w:val="40"/>
         </w:rPr>
-        <w:t xml:space="preserve"> </w:t>
+        <w:t>-</w:t>
       </w:r>
       <w:r>
         <w:rPr>
@@ -40,6 +42,14 @@
           <w:sz w:val="40"/>
           <w:szCs w:val="40"/>
         </w:rPr>
+        <w:t xml:space="preserve"> </w:t>
+      </w:r>
+      <w:r>
+        <w:rPr>
+          <w:b/>
+          <w:sz w:val="40"/>
+          <w:szCs w:val="40"/>
+        </w:rPr>
         <w:t>referat</w:t>
       </w:r>
     </w:p>
@@ -58,21 +68,24 @@
           <w:u w:val="single"/>
         </w:rPr>
       </w:pPr>
+      <w:proofErr w:type="spellStart"/>
       <w:r>
         <w:rPr>
           <w:b/>
           <w:color w:val="244061" w:themeColor="accent1" w:themeShade="80"/>
           <w:u w:val="single"/>
         </w:rPr>
-        <w:t xml:space="preserve">Daily Stand up – hverdag </w:t>
-      </w:r>
-    </w:p>
-    <w:p>
-      <w:pPr>
+        <w:t>Daily</w:t>
+      </w:r>
+      <w:proofErr w:type="spellEnd"/>
+      <w:r>
         <w:rPr>
           <w:b/>
-        </w:rPr>
-      </w:pPr>
+          <w:color w:val="244061" w:themeColor="accent1" w:themeShade="80"/>
+          <w:u w:val="single"/>
+        </w:rPr>
+        <w:t xml:space="preserve"> Stand up – hverdag </w:t>
+      </w:r>
     </w:p>
     <w:p>
       <w:pPr>
@@ -80,10 +93,17 @@
           <w:b/>
         </w:rPr>
       </w:pPr>
-      <w:r>
+    </w:p>
+    <w:p>
+      <w:pPr>
         <w:rPr>
           <w:b/>
         </w:rPr>
+      </w:pPr>
+      <w:r>
+        <w:rPr>
+          <w:b/>
+        </w:rPr>
         <w:t xml:space="preserve">SPRINT 1 - </w:t>
       </w:r>
       <w:r>
@@ -163,15 +183,25 @@
           <w:numId w:val="2"/>
         </w:numPr>
       </w:pPr>
-      <w:r>
-        <w:t>Planningpoker og opprette</w:t>
-      </w:r>
-      <w:r>
-        <w:t xml:space="preserve"> task</w:t>
+      <w:proofErr w:type="spellStart"/>
+      <w:r>
+        <w:t>Planningpoker</w:t>
+      </w:r>
+      <w:proofErr w:type="spellEnd"/>
+      <w:r>
+        <w:t xml:space="preserve"> og opprette</w:t>
+      </w:r>
+      <w:r>
+        <w:t xml:space="preserve"> </w:t>
+      </w:r>
+      <w:proofErr w:type="spellStart"/>
+      <w:r>
+        <w:t>task</w:t>
       </w:r>
       <w:r>
         <w:t>s</w:t>
       </w:r>
+      <w:proofErr w:type="spellEnd"/>
     </w:p>
     <w:p>
       <w:pPr>
@@ -298,8 +328,13 @@
           <w:numId w:val="2"/>
         </w:numPr>
       </w:pPr>
-      <w:r>
-        <w:t>Swot-analyse  av gruppen</w:t>
+      <w:proofErr w:type="spellStart"/>
+      <w:r>
+        <w:t>Swot</w:t>
+      </w:r>
+      <w:proofErr w:type="spellEnd"/>
+      <w:r>
+        <w:t>-analyse  av gruppen</w:t>
       </w:r>
     </w:p>
     <w:p>
@@ -367,7 +402,15 @@
         </w:numPr>
       </w:pPr>
       <w:r>
-        <w:t>Lage sitemap for tidslinjen</w:t>
+        <w:t xml:space="preserve">Lage </w:t>
+      </w:r>
+      <w:proofErr w:type="spellStart"/>
+      <w:r>
+        <w:t>sitemap</w:t>
+      </w:r>
+      <w:proofErr w:type="spellEnd"/>
+      <w:r>
+        <w:t xml:space="preserve"> for tidslinjen</w:t>
       </w:r>
     </w:p>
     <w:p>
@@ -478,8 +521,13 @@
         </w:numPr>
       </w:pPr>
       <w:r>
-        <w:t>Klargjort av html og css</w:t>
-      </w:r>
+        <w:t xml:space="preserve">Klargjort av html og </w:t>
+      </w:r>
+      <w:proofErr w:type="spellStart"/>
+      <w:r>
+        <w:t>css</w:t>
+      </w:r>
+      <w:proofErr w:type="spellEnd"/>
     </w:p>
     <w:p>
       <w:pPr>
@@ -501,8 +549,21 @@
           <w:numId w:val="2"/>
         </w:numPr>
       </w:pPr>
-      <w:r>
-        <w:t xml:space="preserve">Json/javascript - Script for tidslinje </w:t>
+      <w:proofErr w:type="spellStart"/>
+      <w:r>
+        <w:t>Json</w:t>
+      </w:r>
+      <w:proofErr w:type="spellEnd"/>
+      <w:r>
+        <w:t>/</w:t>
+      </w:r>
+      <w:proofErr w:type="spellStart"/>
+      <w:r>
+        <w:t>javascript</w:t>
+      </w:r>
+      <w:proofErr w:type="spellEnd"/>
+      <w:r>
+        <w:t xml:space="preserve"> - Script for tidslinje </w:t>
       </w:r>
     </w:p>
     <w:p>
@@ -525,8 +586,13 @@
           <w:numId w:val="2"/>
         </w:numPr>
       </w:pPr>
-      <w:r>
-        <w:t xml:space="preserve">Belbins teamroller og modell. </w:t>
+      <w:proofErr w:type="spellStart"/>
+      <w:r>
+        <w:t>Belbins</w:t>
+      </w:r>
+      <w:proofErr w:type="spellEnd"/>
+      <w:r>
+        <w:t xml:space="preserve"> teamroller og modell. </w:t>
       </w:r>
     </w:p>
     <w:p>
@@ -583,20 +649,30 @@
         </w:numPr>
       </w:pPr>
       <w:r>
-        <w:t>fortsette med utvikling av javascript</w:t>
-      </w:r>
-    </w:p>
-    <w:p>
-      <w:pPr>
-        <w:pStyle w:val="Listeavsnitt"/>
-        <w:numPr>
-          <w:ilvl w:val="0"/>
-          <w:numId w:val="2"/>
-        </w:numPr>
-      </w:pPr>
-      <w:r>
-        <w:t>skisse av tidslinje og sitemap</w:t>
-      </w:r>
+        <w:t xml:space="preserve">fortsette med utvikling av </w:t>
+      </w:r>
+      <w:proofErr w:type="spellStart"/>
+      <w:r>
+        <w:t>javascript</w:t>
+      </w:r>
+      <w:proofErr w:type="spellEnd"/>
+    </w:p>
+    <w:p>
+      <w:pPr>
+        <w:pStyle w:val="Listeavsnitt"/>
+        <w:numPr>
+          <w:ilvl w:val="0"/>
+          <w:numId w:val="2"/>
+        </w:numPr>
+      </w:pPr>
+      <w:r>
+        <w:t xml:space="preserve">skisse av tidslinje og </w:t>
+      </w:r>
+      <w:proofErr w:type="spellStart"/>
+      <w:r>
+        <w:t>sitemap</w:t>
+      </w:r>
+      <w:proofErr w:type="spellEnd"/>
     </w:p>
     <w:p>
       <w:pPr>
@@ -673,43 +749,74 @@
         </w:numPr>
       </w:pPr>
       <w:r>
-        <w:t>PHP og jquery til json</w:t>
-      </w:r>
-    </w:p>
-    <w:p>
-      <w:pPr>
-        <w:pStyle w:val="Listeavsnitt"/>
-        <w:numPr>
-          <w:ilvl w:val="0"/>
-          <w:numId w:val="2"/>
-        </w:numPr>
-      </w:pPr>
-      <w:r>
-        <w:t xml:space="preserve">Belbins roller </w:t>
-      </w:r>
-    </w:p>
-    <w:p>
-      <w:pPr>
-        <w:pStyle w:val="Listeavsnitt"/>
-        <w:numPr>
-          <w:ilvl w:val="0"/>
-          <w:numId w:val="2"/>
-        </w:numPr>
-      </w:pPr>
-      <w:r>
-        <w:t>Mock-up skisse tidslinje</w:t>
-      </w:r>
-    </w:p>
-    <w:p>
-      <w:pPr>
-        <w:pStyle w:val="Listeavsnitt"/>
-        <w:numPr>
-          <w:ilvl w:val="0"/>
-          <w:numId w:val="2"/>
-        </w:numPr>
-      </w:pPr>
-      <w:r>
-        <w:t xml:space="preserve">Litt om beskrivelse av Scrum </w:t>
+        <w:t xml:space="preserve">PHP og </w:t>
+      </w:r>
+      <w:proofErr w:type="spellStart"/>
+      <w:r>
+        <w:t>jquery</w:t>
+      </w:r>
+      <w:proofErr w:type="spellEnd"/>
+      <w:r>
+        <w:t xml:space="preserve"> til </w:t>
+      </w:r>
+      <w:proofErr w:type="spellStart"/>
+      <w:r>
+        <w:t>json</w:t>
+      </w:r>
+      <w:proofErr w:type="spellEnd"/>
+    </w:p>
+    <w:p>
+      <w:pPr>
+        <w:pStyle w:val="Listeavsnitt"/>
+        <w:numPr>
+          <w:ilvl w:val="0"/>
+          <w:numId w:val="2"/>
+        </w:numPr>
+      </w:pPr>
+      <w:proofErr w:type="spellStart"/>
+      <w:r>
+        <w:t>Belbins</w:t>
+      </w:r>
+      <w:proofErr w:type="spellEnd"/>
+      <w:r>
+        <w:t xml:space="preserve"> roller </w:t>
+      </w:r>
+    </w:p>
+    <w:p>
+      <w:pPr>
+        <w:pStyle w:val="Listeavsnitt"/>
+        <w:numPr>
+          <w:ilvl w:val="0"/>
+          <w:numId w:val="2"/>
+        </w:numPr>
+      </w:pPr>
+      <w:proofErr w:type="spellStart"/>
+      <w:r>
+        <w:t>Mock</w:t>
+      </w:r>
+      <w:proofErr w:type="spellEnd"/>
+      <w:r>
+        <w:t>-up skisse tidslinje</w:t>
+      </w:r>
+    </w:p>
+    <w:p>
+      <w:pPr>
+        <w:pStyle w:val="Listeavsnitt"/>
+        <w:numPr>
+          <w:ilvl w:val="0"/>
+          <w:numId w:val="2"/>
+        </w:numPr>
+      </w:pPr>
+      <w:r>
+        <w:t xml:space="preserve">Litt om beskrivelse av </w:t>
+      </w:r>
+      <w:proofErr w:type="spellStart"/>
+      <w:r>
+        <w:t>Scrum</w:t>
+      </w:r>
+      <w:proofErr w:type="spellEnd"/>
+      <w:r>
+        <w:t xml:space="preserve"> </w:t>
       </w:r>
     </w:p>
     <w:p>
@@ -759,55 +866,102 @@
         </w:numPr>
       </w:pPr>
       <w:r>
-        <w:t>fikse opp i problemet vårt, importert fra json via query og ajax</w:t>
-      </w:r>
-    </w:p>
-    <w:p>
-      <w:pPr>
-        <w:pStyle w:val="Listeavsnitt"/>
-        <w:numPr>
-          <w:ilvl w:val="0"/>
-          <w:numId w:val="2"/>
-        </w:numPr>
-      </w:pPr>
-      <w:r>
-        <w:t>Diskusjon og research på CMS</w:t>
-      </w:r>
-    </w:p>
-    <w:p>
-      <w:pPr>
-        <w:pStyle w:val="Listeavsnitt"/>
-        <w:numPr>
-          <w:ilvl w:val="0"/>
-          <w:numId w:val="2"/>
-        </w:numPr>
-      </w:pPr>
-      <w:r>
-        <w:t>Fortsettelse av SCRUM</w:t>
-      </w:r>
-    </w:p>
-    <w:p>
-      <w:pPr>
-        <w:pStyle w:val="Listeavsnitt"/>
-        <w:numPr>
-          <w:ilvl w:val="0"/>
-          <w:numId w:val="2"/>
-        </w:numPr>
-      </w:pPr>
-      <w:r>
-        <w:t>Innkalle møte med veilederne (tordag)</w:t>
-      </w:r>
-    </w:p>
-    <w:p>
-      <w:pPr>
-        <w:pStyle w:val="Listeavsnitt"/>
-        <w:numPr>
-          <w:ilvl w:val="0"/>
-          <w:numId w:val="2"/>
-        </w:numPr>
-      </w:pPr>
-      <w:r>
-        <w:t xml:space="preserve">Mock up og skissere CMS </w:t>
+        <w:t xml:space="preserve">fikse opp i problemet vårt, importert fra </w:t>
+      </w:r>
+      <w:proofErr w:type="spellStart"/>
+      <w:r>
+        <w:t>json</w:t>
+      </w:r>
+      <w:proofErr w:type="spellEnd"/>
+      <w:r>
+        <w:t xml:space="preserve"> via </w:t>
+      </w:r>
+      <w:proofErr w:type="spellStart"/>
+      <w:r>
+        <w:t>query</w:t>
+      </w:r>
+      <w:proofErr w:type="spellEnd"/>
+      <w:r>
+        <w:t xml:space="preserve"> og </w:t>
+      </w:r>
+      <w:proofErr w:type="spellStart"/>
+      <w:r>
+        <w:t>ajax</w:t>
+      </w:r>
+      <w:proofErr w:type="spellEnd"/>
+    </w:p>
+    <w:p>
+      <w:pPr>
+        <w:pStyle w:val="Listeavsnitt"/>
+        <w:numPr>
+          <w:ilvl w:val="0"/>
+          <w:numId w:val="2"/>
+        </w:numPr>
+      </w:pPr>
+      <w:r>
+        <w:t xml:space="preserve">Diskusjon og </w:t>
+      </w:r>
+      <w:proofErr w:type="spellStart"/>
+      <w:r>
+        <w:t>research</w:t>
+      </w:r>
+      <w:proofErr w:type="spellEnd"/>
+      <w:r>
+        <w:t xml:space="preserve"> på CMS</w:t>
+      </w:r>
+    </w:p>
+    <w:p>
+      <w:pPr>
+        <w:pStyle w:val="Listeavsnitt"/>
+        <w:numPr>
+          <w:ilvl w:val="0"/>
+          <w:numId w:val="2"/>
+        </w:numPr>
+      </w:pPr>
+      <w:r>
+        <w:t xml:space="preserve">Fortsettelse av </w:t>
+      </w:r>
+      <w:proofErr w:type="spellStart"/>
+      <w:r>
+        <w:t>SCRUM</w:t>
+      </w:r>
+      <w:proofErr w:type="spellEnd"/>
+    </w:p>
+    <w:p>
+      <w:pPr>
+        <w:pStyle w:val="Listeavsnitt"/>
+        <w:numPr>
+          <w:ilvl w:val="0"/>
+          <w:numId w:val="2"/>
+        </w:numPr>
+      </w:pPr>
+      <w:r>
+        <w:t>Innkalle møte med veilederne (</w:t>
+      </w:r>
+      <w:proofErr w:type="spellStart"/>
+      <w:r>
+        <w:t>tordag</w:t>
+      </w:r>
+      <w:proofErr w:type="spellEnd"/>
+      <w:r>
+        <w:t>)</w:t>
+      </w:r>
+    </w:p>
+    <w:p>
+      <w:pPr>
+        <w:pStyle w:val="Listeavsnitt"/>
+        <w:numPr>
+          <w:ilvl w:val="0"/>
+          <w:numId w:val="2"/>
+        </w:numPr>
+      </w:pPr>
+      <w:proofErr w:type="spellStart"/>
+      <w:r>
+        <w:t>Mock</w:t>
+      </w:r>
+      <w:proofErr w:type="spellEnd"/>
+      <w:r>
+        <w:t xml:space="preserve"> up og skissere CMS </w:t>
       </w:r>
     </w:p>
     <w:p>
@@ -849,8 +1003,13 @@
           <w:numId w:val="2"/>
         </w:numPr>
       </w:pPr>
-      <w:r>
-        <w:t>SCRUM beskrivelse</w:t>
+      <w:proofErr w:type="spellStart"/>
+      <w:r>
+        <w:t>SCRUM</w:t>
+      </w:r>
+      <w:proofErr w:type="spellEnd"/>
+      <w:r>
+        <w:t xml:space="preserve"> beskrivelse</w:t>
       </w:r>
     </w:p>
     <w:p>
@@ -877,19 +1036,35 @@
         </w:numPr>
       </w:pPr>
       <w:r>
-        <w:t>Brainstorming og Mock up skissering av CMS</w:t>
-      </w:r>
-    </w:p>
-    <w:p>
-      <w:pPr>
-        <w:pStyle w:val="Listeavsnitt"/>
-        <w:numPr>
-          <w:ilvl w:val="0"/>
-          <w:numId w:val="2"/>
-        </w:numPr>
-      </w:pPr>
-      <w:r>
-        <w:t xml:space="preserve">Skissert grovutkast av EAR-digram </w:t>
+        <w:t xml:space="preserve">Brainstorming og </w:t>
+      </w:r>
+      <w:proofErr w:type="spellStart"/>
+      <w:r>
+        <w:t>Mock</w:t>
+      </w:r>
+      <w:proofErr w:type="spellEnd"/>
+      <w:r>
+        <w:t xml:space="preserve"> up skissering av CMS</w:t>
+      </w:r>
+    </w:p>
+    <w:p>
+      <w:pPr>
+        <w:pStyle w:val="Listeavsnitt"/>
+        <w:numPr>
+          <w:ilvl w:val="0"/>
+          <w:numId w:val="2"/>
+        </w:numPr>
+      </w:pPr>
+      <w:r>
+        <w:t xml:space="preserve">Skissert grovutkast av </w:t>
+      </w:r>
+      <w:proofErr w:type="spellStart"/>
+      <w:r>
+        <w:t>EAR-digram</w:t>
+      </w:r>
+      <w:proofErr w:type="spellEnd"/>
+      <w:r>
+        <w:t xml:space="preserve"> </w:t>
       </w:r>
     </w:p>
     <w:p>
@@ -971,22 +1146,38 @@
         </w:numPr>
       </w:pPr>
       <w:r>
-        <w:t xml:space="preserve">Se nærmere på CMS og Array-seption. </w:t>
-      </w:r>
-    </w:p>
-    <w:p>
-      <w:pPr>
-        <w:pStyle w:val="Listeavsnitt"/>
-        <w:numPr>
-          <w:ilvl w:val="0"/>
-          <w:numId w:val="2"/>
-        </w:numPr>
-      </w:pPr>
-      <w:r>
-        <w:t>Starte med u</w:t>
-      </w:r>
-      <w:r>
-        <w:t xml:space="preserve">se case </w:t>
+        <w:t xml:space="preserve">Se nærmere på CMS og </w:t>
+      </w:r>
+      <w:proofErr w:type="spellStart"/>
+      <w:r>
+        <w:t>Array-seption</w:t>
+      </w:r>
+      <w:proofErr w:type="spellEnd"/>
+      <w:r>
+        <w:t xml:space="preserve">. </w:t>
+      </w:r>
+    </w:p>
+    <w:p>
+      <w:pPr>
+        <w:pStyle w:val="Listeavsnitt"/>
+        <w:numPr>
+          <w:ilvl w:val="0"/>
+          <w:numId w:val="2"/>
+        </w:numPr>
+      </w:pPr>
+      <w:r>
+        <w:t xml:space="preserve">Starte med </w:t>
+      </w:r>
+      <w:proofErr w:type="spellStart"/>
+      <w:r>
+        <w:t>u</w:t>
+      </w:r>
+      <w:r>
+        <w:t>se</w:t>
+      </w:r>
+      <w:proofErr w:type="spellEnd"/>
+      <w:r>
+        <w:t xml:space="preserve"> case </w:t>
       </w:r>
     </w:p>
     <w:p>
@@ -1023,7 +1214,23 @@
         </w:numPr>
       </w:pPr>
       <w:r>
-        <w:t>fikset call back (json)</w:t>
+        <w:t xml:space="preserve">fikset </w:t>
+      </w:r>
+      <w:proofErr w:type="spellStart"/>
+      <w:r>
+        <w:t>call</w:t>
+      </w:r>
+      <w:proofErr w:type="spellEnd"/>
+      <w:r>
+        <w:t xml:space="preserve"> back (</w:t>
+      </w:r>
+      <w:proofErr w:type="spellStart"/>
+      <w:r>
+        <w:t>json</w:t>
+      </w:r>
+      <w:proofErr w:type="spellEnd"/>
+      <w:r>
+        <w:t>)</w:t>
       </w:r>
     </w:p>
     <w:p>
@@ -1046,9 +1253,27 @@
           <w:numId w:val="2"/>
         </w:numPr>
       </w:pPr>
-      <w:r>
-        <w:t>array i en php og research</w:t>
-      </w:r>
+      <w:proofErr w:type="spellStart"/>
+      <w:r>
+        <w:t>array</w:t>
+      </w:r>
+      <w:proofErr w:type="spellEnd"/>
+      <w:r>
+        <w:t xml:space="preserve"> i en </w:t>
+      </w:r>
+      <w:proofErr w:type="spellStart"/>
+      <w:r>
+        <w:t>php</w:t>
+      </w:r>
+      <w:proofErr w:type="spellEnd"/>
+      <w:r>
+        <w:t xml:space="preserve"> og </w:t>
+      </w:r>
+      <w:proofErr w:type="spellStart"/>
+      <w:r>
+        <w:t>research</w:t>
+      </w:r>
+      <w:proofErr w:type="spellEnd"/>
     </w:p>
     <w:p>
       <w:pPr>
@@ -1100,8 +1325,37 @@
           <w:numId w:val="2"/>
         </w:numPr>
       </w:pPr>
-      <w:r>
-        <w:t>oprette møte i google docs med asle og de andre veilederne</w:t>
+      <w:proofErr w:type="spellStart"/>
+      <w:r>
+        <w:t>oprette</w:t>
+      </w:r>
+      <w:proofErr w:type="spellEnd"/>
+      <w:r>
+        <w:t xml:space="preserve"> møte i </w:t>
+      </w:r>
+      <w:proofErr w:type="spellStart"/>
+      <w:r>
+        <w:t>google</w:t>
+      </w:r>
+      <w:proofErr w:type="spellEnd"/>
+      <w:r>
+        <w:t xml:space="preserve"> </w:t>
+      </w:r>
+      <w:proofErr w:type="spellStart"/>
+      <w:r>
+        <w:t>docs</w:t>
+      </w:r>
+      <w:proofErr w:type="spellEnd"/>
+      <w:r>
+        <w:t xml:space="preserve"> med </w:t>
+      </w:r>
+      <w:proofErr w:type="spellStart"/>
+      <w:r>
+        <w:t>asle</w:t>
+      </w:r>
+      <w:proofErr w:type="spellEnd"/>
+      <w:r>
+        <w:t xml:space="preserve"> og de andre veilederne</w:t>
       </w:r>
     </w:p>
     <w:p>
@@ -1124,33 +1378,72 @@
           <w:numId w:val="2"/>
         </w:numPr>
       </w:pPr>
-      <w:r>
-        <w:t xml:space="preserve">use case beskrivelse </w:t>
-      </w:r>
-    </w:p>
-    <w:p>
-      <w:pPr>
-        <w:pStyle w:val="Listeavsnitt"/>
-        <w:numPr>
-          <w:ilvl w:val="0"/>
-          <w:numId w:val="2"/>
-        </w:numPr>
-      </w:pPr>
-      <w:r>
-        <w:t>endring i mockup skissene og site map</w:t>
-      </w:r>
-    </w:p>
-    <w:p>
-      <w:pPr>
-        <w:pStyle w:val="Listeavsnitt"/>
-        <w:numPr>
-          <w:ilvl w:val="0"/>
-          <w:numId w:val="2"/>
-        </w:numPr>
-      </w:pPr>
-      <w:r>
-        <w:t>fortsett videre med backend coding</w:t>
-      </w:r>
+      <w:proofErr w:type="spellStart"/>
+      <w:r>
+        <w:t>use</w:t>
+      </w:r>
+      <w:proofErr w:type="spellEnd"/>
+      <w:r>
+        <w:t xml:space="preserve"> case beskrivelse </w:t>
+      </w:r>
+    </w:p>
+    <w:p>
+      <w:pPr>
+        <w:pStyle w:val="Listeavsnitt"/>
+        <w:numPr>
+          <w:ilvl w:val="0"/>
+          <w:numId w:val="2"/>
+        </w:numPr>
+      </w:pPr>
+      <w:r>
+        <w:t xml:space="preserve">endring i </w:t>
+      </w:r>
+      <w:proofErr w:type="spellStart"/>
+      <w:r>
+        <w:t>mockup</w:t>
+      </w:r>
+      <w:proofErr w:type="spellEnd"/>
+      <w:r>
+        <w:t xml:space="preserve"> skissene og </w:t>
+      </w:r>
+      <w:proofErr w:type="spellStart"/>
+      <w:r>
+        <w:t>site</w:t>
+      </w:r>
+      <w:proofErr w:type="spellEnd"/>
+      <w:r>
+        <w:t xml:space="preserve"> </w:t>
+      </w:r>
+      <w:proofErr w:type="spellStart"/>
+      <w:r>
+        <w:t>map</w:t>
+      </w:r>
+      <w:proofErr w:type="spellEnd"/>
+    </w:p>
+    <w:p>
+      <w:pPr>
+        <w:pStyle w:val="Listeavsnitt"/>
+        <w:numPr>
+          <w:ilvl w:val="0"/>
+          <w:numId w:val="2"/>
+        </w:numPr>
+      </w:pPr>
+      <w:r>
+        <w:t xml:space="preserve">fortsett videre med </w:t>
+      </w:r>
+      <w:proofErr w:type="spellStart"/>
+      <w:r>
+        <w:t>backend</w:t>
+      </w:r>
+      <w:proofErr w:type="spellEnd"/>
+      <w:r>
+        <w:t xml:space="preserve"> </w:t>
+      </w:r>
+      <w:proofErr w:type="spellStart"/>
+      <w:r>
+        <w:t>coding</w:t>
+      </w:r>
+      <w:proofErr w:type="spellEnd"/>
     </w:p>
     <w:p>
       <w:pPr>
@@ -1172,32 +1465,58 @@
           <w:numId w:val="2"/>
         </w:numPr>
       </w:pPr>
-      <w:r>
-        <w:t>teste ny verktøy (brackets)</w:t>
-      </w:r>
-    </w:p>
-    <w:p>
-      <w:pPr>
-        <w:pStyle w:val="Listeavsnitt"/>
-        <w:numPr>
-          <w:ilvl w:val="0"/>
-          <w:numId w:val="2"/>
-        </w:numPr>
-      </w:pPr>
-      <w:r>
-        <w:t>lære seg opp i php</w:t>
-      </w:r>
-    </w:p>
-    <w:p>
-      <w:pPr>
-        <w:pStyle w:val="Listeavsnitt"/>
-        <w:numPr>
-          <w:ilvl w:val="0"/>
-          <w:numId w:val="2"/>
-        </w:numPr>
-      </w:pPr>
-      <w:r>
-        <w:t xml:space="preserve">bli ferdig med use case diagram </w:t>
+      <w:proofErr w:type="spellStart"/>
+      <w:r>
+        <w:t>teste</w:t>
+      </w:r>
+      <w:proofErr w:type="spellEnd"/>
+      <w:r>
+        <w:t xml:space="preserve"> ny verktøy (</w:t>
+      </w:r>
+      <w:proofErr w:type="spellStart"/>
+      <w:r>
+        <w:t>brackets</w:t>
+      </w:r>
+      <w:proofErr w:type="spellEnd"/>
+      <w:r>
+        <w:t>)</w:t>
+      </w:r>
+    </w:p>
+    <w:p>
+      <w:pPr>
+        <w:pStyle w:val="Listeavsnitt"/>
+        <w:numPr>
+          <w:ilvl w:val="0"/>
+          <w:numId w:val="2"/>
+        </w:numPr>
+      </w:pPr>
+      <w:r>
+        <w:t xml:space="preserve">lære seg opp i </w:t>
+      </w:r>
+      <w:proofErr w:type="spellStart"/>
+      <w:r>
+        <w:t>php</w:t>
+      </w:r>
+      <w:proofErr w:type="spellEnd"/>
+    </w:p>
+    <w:p>
+      <w:pPr>
+        <w:pStyle w:val="Listeavsnitt"/>
+        <w:numPr>
+          <w:ilvl w:val="0"/>
+          <w:numId w:val="2"/>
+        </w:numPr>
+      </w:pPr>
+      <w:r>
+        <w:t xml:space="preserve">bli ferdig med </w:t>
+      </w:r>
+      <w:proofErr w:type="spellStart"/>
+      <w:r>
+        <w:t>use</w:t>
+      </w:r>
+      <w:proofErr w:type="spellEnd"/>
+      <w:r>
+        <w:t xml:space="preserve"> case diagram </w:t>
       </w:r>
     </w:p>
     <w:p/>
@@ -1270,7 +1589,23 @@
         </w:numPr>
       </w:pPr>
       <w:r>
-        <w:t xml:space="preserve">Ferdigskrevet use case beskrivelse og digram </w:t>
+        <w:t xml:space="preserve">Ferdigskrevet </w:t>
+      </w:r>
+      <w:proofErr w:type="spellStart"/>
+      <w:r>
+        <w:t>use</w:t>
+      </w:r>
+      <w:proofErr w:type="spellEnd"/>
+      <w:r>
+        <w:t xml:space="preserve"> case beskrivelse og </w:t>
+      </w:r>
+      <w:proofErr w:type="spellStart"/>
+      <w:r>
+        <w:t>digram</w:t>
+      </w:r>
+      <w:proofErr w:type="spellEnd"/>
+      <w:r>
+        <w:t xml:space="preserve"> </w:t>
       </w:r>
     </w:p>
     <w:p>
@@ -1353,8 +1688,21 @@
           <w:numId w:val="2"/>
         </w:numPr>
       </w:pPr>
-      <w:r>
-        <w:t xml:space="preserve">Forsette videre med CMS, og j-query </w:t>
+      <w:proofErr w:type="spellStart"/>
+      <w:r>
+        <w:t>Forsette</w:t>
+      </w:r>
+      <w:proofErr w:type="spellEnd"/>
+      <w:r>
+        <w:t xml:space="preserve"> videre med CMS, og j-</w:t>
+      </w:r>
+      <w:proofErr w:type="spellStart"/>
+      <w:r>
+        <w:t>query</w:t>
+      </w:r>
+      <w:proofErr w:type="spellEnd"/>
+      <w:r>
+        <w:t xml:space="preserve"> </w:t>
       </w:r>
     </w:p>
     <w:p>
@@ -1464,8 +1812,13 @@
         </w:numPr>
       </w:pPr>
       <w:r>
-        <w:t>Endring av design av CMS i photoshop</w:t>
-      </w:r>
+        <w:t xml:space="preserve">Endring av design av CMS i </w:t>
+      </w:r>
+      <w:proofErr w:type="spellStart"/>
+      <w:r>
+        <w:t>photoshop</w:t>
+      </w:r>
+      <w:proofErr w:type="spellEnd"/>
     </w:p>
     <w:p>
       <w:pPr>
@@ -1494,7 +1847,15 @@
         </w:numPr>
       </w:pPr>
       <w:r>
-        <w:t xml:space="preserve">Løste nesten reseption </w:t>
+        <w:t xml:space="preserve">Løste nesten </w:t>
+      </w:r>
+      <w:proofErr w:type="spellStart"/>
+      <w:r>
+        <w:t>reseption</w:t>
+      </w:r>
+      <w:proofErr w:type="spellEnd"/>
+      <w:r>
+        <w:t xml:space="preserve"> </w:t>
       </w:r>
     </w:p>
     <w:p/>
@@ -1553,11 +1914,27 @@
         </w:numPr>
       </w:pPr>
       <w:r>
-        <w:t xml:space="preserve">Ferdiggjøre php json (bilder) </w:t>
-      </w:r>
+        <w:t xml:space="preserve">Ferdiggjøre </w:t>
+      </w:r>
+      <w:proofErr w:type="spellStart"/>
+      <w:r>
+        <w:t>php</w:t>
+      </w:r>
+      <w:proofErr w:type="spellEnd"/>
       <w:r>
         <w:t xml:space="preserve"> </w:t>
       </w:r>
+      <w:proofErr w:type="spellStart"/>
+      <w:r>
+        <w:t>json</w:t>
+      </w:r>
+      <w:proofErr w:type="spellEnd"/>
+      <w:r>
+        <w:t xml:space="preserve"> (bilder) </w:t>
+      </w:r>
+      <w:r>
+        <w:t xml:space="preserve"> </w:t>
+      </w:r>
     </w:p>
     <w:p>
       <w:pPr>
@@ -1629,8 +2006,21 @@
           <w:numId w:val="2"/>
         </w:numPr>
       </w:pPr>
-      <w:r>
-        <w:t xml:space="preserve">Php json koding </w:t>
+      <w:proofErr w:type="spellStart"/>
+      <w:r>
+        <w:t>Php</w:t>
+      </w:r>
+      <w:proofErr w:type="spellEnd"/>
+      <w:r>
+        <w:t xml:space="preserve"> </w:t>
+      </w:r>
+      <w:proofErr w:type="spellStart"/>
+      <w:r>
+        <w:t>json</w:t>
+      </w:r>
+      <w:proofErr w:type="spellEnd"/>
+      <w:r>
+        <w:t xml:space="preserve"> koding </w:t>
       </w:r>
     </w:p>
     <w:p>
@@ -1713,19 +2103,35 @@
         </w:numPr>
       </w:pPr>
       <w:r>
-        <w:t>sprint retrospect møte med gruppene</w:t>
-      </w:r>
-    </w:p>
-    <w:p>
-      <w:pPr>
-        <w:pStyle w:val="Listeavsnitt"/>
-        <w:numPr>
-          <w:ilvl w:val="0"/>
-          <w:numId w:val="2"/>
-        </w:numPr>
-      </w:pPr>
-      <w:r>
-        <w:t>revidere ear diagram</w:t>
+        <w:t xml:space="preserve">sprint </w:t>
+      </w:r>
+      <w:proofErr w:type="spellStart"/>
+      <w:r>
+        <w:t>retrospect</w:t>
+      </w:r>
+      <w:proofErr w:type="spellEnd"/>
+      <w:r>
+        <w:t xml:space="preserve"> møte med gruppene</w:t>
+      </w:r>
+    </w:p>
+    <w:p>
+      <w:pPr>
+        <w:pStyle w:val="Listeavsnitt"/>
+        <w:numPr>
+          <w:ilvl w:val="0"/>
+          <w:numId w:val="2"/>
+        </w:numPr>
+      </w:pPr>
+      <w:r>
+        <w:t xml:space="preserve">revidere </w:t>
+      </w:r>
+      <w:proofErr w:type="spellStart"/>
+      <w:r>
+        <w:t>ear</w:t>
+      </w:r>
+      <w:proofErr w:type="spellEnd"/>
+      <w:r>
+        <w:t xml:space="preserve"> diagram</w:t>
       </w:r>
     </w:p>
     <w:p>
@@ -1934,44 +2340,73 @@
         </w:numPr>
       </w:pPr>
       <w:r>
-        <w:t>Lagde og reviderte skisser i Photoshop av cms og tidslinje</w:t>
-      </w:r>
-    </w:p>
-    <w:p>
-      <w:pPr>
-        <w:pStyle w:val="Listeavsnitt"/>
-        <w:numPr>
-          <w:ilvl w:val="0"/>
-          <w:numId w:val="2"/>
-        </w:numPr>
-      </w:pPr>
-      <w:r>
-        <w:t>Avslutning på sprint 1 – sprint review, viktige erfaringer og dokumentering</w:t>
-      </w:r>
-    </w:p>
-    <w:p>
-      <w:pPr>
-        <w:pStyle w:val="Listeavsnitt"/>
-        <w:numPr>
-          <w:ilvl w:val="0"/>
-          <w:numId w:val="2"/>
-        </w:numPr>
-      </w:pPr>
-      <w:r>
-        <w:t xml:space="preserve">Utkast av EAR diagram </w:t>
-      </w:r>
-    </w:p>
-    <w:p>
-      <w:pPr>
-        <w:pStyle w:val="Listeavsnitt"/>
-        <w:numPr>
-          <w:ilvl w:val="0"/>
-          <w:numId w:val="2"/>
-        </w:numPr>
-      </w:pPr>
-      <w:r>
-        <w:t>Gjorde ferdig diverse tasks</w:t>
-      </w:r>
+        <w:t xml:space="preserve">Lagde og reviderte skisser i Photoshop av </w:t>
+      </w:r>
+      <w:proofErr w:type="spellStart"/>
+      <w:r>
+        <w:t>cms</w:t>
+      </w:r>
+      <w:proofErr w:type="spellEnd"/>
+      <w:r>
+        <w:t xml:space="preserve"> og tidslinje</w:t>
+      </w:r>
+    </w:p>
+    <w:p>
+      <w:pPr>
+        <w:pStyle w:val="Listeavsnitt"/>
+        <w:numPr>
+          <w:ilvl w:val="0"/>
+          <w:numId w:val="2"/>
+        </w:numPr>
+      </w:pPr>
+      <w:r>
+        <w:t xml:space="preserve">Avslutning på sprint 1 – sprint </w:t>
+      </w:r>
+      <w:proofErr w:type="spellStart"/>
+      <w:r>
+        <w:t>review</w:t>
+      </w:r>
+      <w:proofErr w:type="spellEnd"/>
+      <w:r>
+        <w:t>, viktige erfaringer og dokumentering</w:t>
+      </w:r>
+    </w:p>
+    <w:p>
+      <w:pPr>
+        <w:pStyle w:val="Listeavsnitt"/>
+        <w:numPr>
+          <w:ilvl w:val="0"/>
+          <w:numId w:val="2"/>
+        </w:numPr>
+      </w:pPr>
+      <w:r>
+        <w:t xml:space="preserve">Utkast av </w:t>
+      </w:r>
+      <w:proofErr w:type="spellStart"/>
+      <w:r>
+        <w:t>EAR</w:t>
+      </w:r>
+      <w:proofErr w:type="spellEnd"/>
+      <w:r>
+        <w:t xml:space="preserve"> diagram </w:t>
+      </w:r>
+    </w:p>
+    <w:p>
+      <w:pPr>
+        <w:pStyle w:val="Listeavsnitt"/>
+        <w:numPr>
+          <w:ilvl w:val="0"/>
+          <w:numId w:val="2"/>
+        </w:numPr>
+      </w:pPr>
+      <w:r>
+        <w:t xml:space="preserve">Gjorde ferdig diverse </w:t>
+      </w:r>
+      <w:proofErr w:type="spellStart"/>
+      <w:r>
+        <w:t>tasks</w:t>
+      </w:r>
+      <w:proofErr w:type="spellEnd"/>
     </w:p>
     <w:p>
       <w:pPr>
@@ -1994,8 +2429,13 @@
         </w:numPr>
       </w:pPr>
       <w:r>
-        <w:t>Utkast for Backlog</w:t>
-      </w:r>
+        <w:t xml:space="preserve">Utkast for </w:t>
+      </w:r>
+      <w:proofErr w:type="spellStart"/>
+      <w:r>
+        <w:t>Backlog</w:t>
+      </w:r>
+      <w:proofErr w:type="spellEnd"/>
     </w:p>
     <w:p/>
     <w:p>
@@ -2047,7 +2487,15 @@
         </w:numPr>
       </w:pPr>
       <w:r>
-        <w:t xml:space="preserve">Opprettet backlog og planning poker </w:t>
+        <w:t xml:space="preserve">Opprettet </w:t>
+      </w:r>
+      <w:proofErr w:type="spellStart"/>
+      <w:r>
+        <w:t>backlog</w:t>
+      </w:r>
+      <w:proofErr w:type="spellEnd"/>
+      <w:r>
+        <w:t xml:space="preserve"> og planning poker </w:t>
       </w:r>
     </w:p>
     <w:p>
@@ -2121,8 +2569,13 @@
           <w:numId w:val="2"/>
         </w:numPr>
       </w:pPr>
-      <w:r>
-        <w:t>Backlog og planning poker</w:t>
+      <w:proofErr w:type="spellStart"/>
+      <w:r>
+        <w:t>Backlog</w:t>
+      </w:r>
+      <w:proofErr w:type="spellEnd"/>
+      <w:r>
+        <w:t xml:space="preserve"> og planning poker</w:t>
       </w:r>
     </w:p>
     <w:p>
@@ -2146,7 +2599,15 @@
         </w:numPr>
       </w:pPr>
       <w:r>
-        <w:t xml:space="preserve">Utvikling av cms </w:t>
+        <w:t xml:space="preserve">Utvikling av </w:t>
+      </w:r>
+      <w:proofErr w:type="spellStart"/>
+      <w:r>
+        <w:t>cms</w:t>
+      </w:r>
+      <w:proofErr w:type="spellEnd"/>
+      <w:r>
+        <w:t xml:space="preserve"> </w:t>
       </w:r>
     </w:p>
     <w:p/>
@@ -2193,7 +2654,15 @@
         </w:numPr>
       </w:pPr>
       <w:r>
-        <w:t>Litt css og design</w:t>
+        <w:t xml:space="preserve">Litt </w:t>
+      </w:r>
+      <w:proofErr w:type="spellStart"/>
+      <w:r>
+        <w:t>css</w:t>
+      </w:r>
+      <w:proofErr w:type="spellEnd"/>
+      <w:r>
+        <w:t xml:space="preserve"> og design</w:t>
       </w:r>
     </w:p>
     <w:p>
@@ -2229,7 +2698,15 @@
         </w:numPr>
       </w:pPr>
       <w:r>
-        <w:t xml:space="preserve">PHP til Json </w:t>
+        <w:t xml:space="preserve">PHP til </w:t>
+      </w:r>
+      <w:proofErr w:type="spellStart"/>
+      <w:r>
+        <w:t>Json</w:t>
+      </w:r>
+      <w:proofErr w:type="spellEnd"/>
+      <w:r>
+        <w:t xml:space="preserve"> </w:t>
       </w:r>
     </w:p>
     <w:p/>
@@ -2416,20 +2893,30 @@
           <w:numId w:val="2"/>
         </w:numPr>
       </w:pPr>
-      <w:r>
-        <w:t>Json fil</w:t>
-      </w:r>
-    </w:p>
-    <w:p>
-      <w:pPr>
-        <w:pStyle w:val="Listeavsnitt"/>
-        <w:numPr>
-          <w:ilvl w:val="0"/>
-          <w:numId w:val="2"/>
-        </w:numPr>
-      </w:pPr>
-      <w:r>
-        <w:t xml:space="preserve">Responsitiv design </w:t>
+      <w:proofErr w:type="spellStart"/>
+      <w:r>
+        <w:t>Json</w:t>
+      </w:r>
+      <w:proofErr w:type="spellEnd"/>
+      <w:r>
+        <w:t xml:space="preserve"> fil</w:t>
+      </w:r>
+    </w:p>
+    <w:p>
+      <w:pPr>
+        <w:pStyle w:val="Listeavsnitt"/>
+        <w:numPr>
+          <w:ilvl w:val="0"/>
+          <w:numId w:val="2"/>
+        </w:numPr>
+      </w:pPr>
+      <w:proofErr w:type="spellStart"/>
+      <w:r>
+        <w:t>Responsitiv</w:t>
+      </w:r>
+      <w:proofErr w:type="spellEnd"/>
+      <w:r>
+        <w:t xml:space="preserve"> design </w:t>
       </w:r>
     </w:p>
     <w:p/>
@@ -2480,7 +2967,15 @@
         </w:numPr>
       </w:pPr>
       <w:r>
-        <w:t>Fortsette på Json fil</w:t>
+        <w:t xml:space="preserve">Fortsette på </w:t>
+      </w:r>
+      <w:proofErr w:type="spellStart"/>
+      <w:r>
+        <w:t>Json</w:t>
+      </w:r>
+      <w:proofErr w:type="spellEnd"/>
+      <w:r>
+        <w:t xml:space="preserve"> fil</w:t>
       </w:r>
     </w:p>
     <w:p>
@@ -2527,8 +3022,13 @@
           <w:numId w:val="2"/>
         </w:numPr>
       </w:pPr>
-      <w:r>
-        <w:t xml:space="preserve">Responsivt design </w:t>
+      <w:proofErr w:type="spellStart"/>
+      <w:r>
+        <w:t>Responsivt</w:t>
+      </w:r>
+      <w:proofErr w:type="spellEnd"/>
+      <w:r>
+        <w:t xml:space="preserve"> design </w:t>
       </w:r>
     </w:p>
     <w:p/>
@@ -2563,9 +3063,19 @@
           <w:numId w:val="2"/>
         </w:numPr>
       </w:pPr>
-      <w:r>
-        <w:t>insert update</w:t>
-      </w:r>
+      <w:proofErr w:type="spellStart"/>
+      <w:r>
+        <w:t>insert</w:t>
+      </w:r>
+      <w:proofErr w:type="spellEnd"/>
+      <w:r>
+        <w:t xml:space="preserve"> </w:t>
+      </w:r>
+      <w:proofErr w:type="spellStart"/>
+      <w:r>
+        <w:t>update</w:t>
+      </w:r>
+      <w:proofErr w:type="spellEnd"/>
     </w:p>
     <w:p>
       <w:pPr>
@@ -2600,19 +3110,43 @@
         </w:numPr>
       </w:pPr>
       <w:r>
-        <w:t xml:space="preserve">Fikset datoer for windows explore 8 og norsk navn på dato </w:t>
-      </w:r>
-    </w:p>
-    <w:p>
-      <w:pPr>
-        <w:pStyle w:val="Listeavsnitt"/>
-        <w:numPr>
-          <w:ilvl w:val="0"/>
-          <w:numId w:val="2"/>
-        </w:numPr>
-      </w:pPr>
-      <w:r>
-        <w:t xml:space="preserve">Gjennomgåing av bugs og diverse </w:t>
+        <w:t xml:space="preserve">Fikset datoer for </w:t>
+      </w:r>
+      <w:proofErr w:type="spellStart"/>
+      <w:r>
+        <w:t>windows</w:t>
+      </w:r>
+      <w:proofErr w:type="spellEnd"/>
+      <w:r>
+        <w:t xml:space="preserve"> </w:t>
+      </w:r>
+      <w:proofErr w:type="spellStart"/>
+      <w:r>
+        <w:t>explore</w:t>
+      </w:r>
+      <w:proofErr w:type="spellEnd"/>
+      <w:r>
+        <w:t xml:space="preserve"> 8 og norsk navn på dato </w:t>
+      </w:r>
+    </w:p>
+    <w:p>
+      <w:pPr>
+        <w:pStyle w:val="Listeavsnitt"/>
+        <w:numPr>
+          <w:ilvl w:val="0"/>
+          <w:numId w:val="2"/>
+        </w:numPr>
+      </w:pPr>
+      <w:r>
+        <w:t xml:space="preserve">Gjennomgåing av </w:t>
+      </w:r>
+      <w:proofErr w:type="spellStart"/>
+      <w:r>
+        <w:t>bugs</w:t>
+      </w:r>
+      <w:proofErr w:type="spellEnd"/>
+      <w:r>
+        <w:t xml:space="preserve"> og diverse </w:t>
       </w:r>
     </w:p>
     <w:p>
@@ -2636,7 +3170,15 @@
         </w:numPr>
       </w:pPr>
       <w:r>
-        <w:t xml:space="preserve">Bearbeide med json </w:t>
+        <w:t xml:space="preserve">Bearbeide med </w:t>
+      </w:r>
+      <w:proofErr w:type="spellStart"/>
+      <w:r>
+        <w:t>json</w:t>
+      </w:r>
+      <w:proofErr w:type="spellEnd"/>
+      <w:r>
+        <w:t xml:space="preserve"> </w:t>
       </w:r>
       <w:r>
         <w:sym w:font="Wingdings" w:char="F0E0"/>
@@ -2666,14 +3208,27 @@
         <w:pStyle w:val="Listeavsnitt"/>
         <w:ind w:left="360"/>
       </w:pPr>
+      <w:proofErr w:type="spellStart"/>
       <w:r>
         <w:t>Veilde</w:t>
       </w:r>
       <w:r>
-        <w:t xml:space="preserve">møte </w:t>
-      </w:r>
-      <w:r>
-        <w:t xml:space="preserve">med veilderne </w:t>
+        <w:t>møte</w:t>
+      </w:r>
+      <w:proofErr w:type="spellEnd"/>
+      <w:r>
+        <w:t xml:space="preserve"> </w:t>
+      </w:r>
+      <w:r>
+        <w:t xml:space="preserve">med </w:t>
+      </w:r>
+      <w:proofErr w:type="spellStart"/>
+      <w:r>
+        <w:t>veilderne</w:t>
+      </w:r>
+      <w:proofErr w:type="spellEnd"/>
+      <w:r>
+        <w:t xml:space="preserve"> </w:t>
       </w:r>
       <w:r>
         <w:t>og referat</w:t>
@@ -2700,7 +3255,15 @@
         </w:numPr>
       </w:pPr>
       <w:r>
-        <w:t xml:space="preserve">Fjerne pop-ups </w:t>
+        <w:t>Fjerne pop-</w:t>
+      </w:r>
+      <w:proofErr w:type="spellStart"/>
+      <w:r>
+        <w:t>ups</w:t>
+      </w:r>
+      <w:proofErr w:type="spellEnd"/>
+      <w:r>
+        <w:t xml:space="preserve"> </w:t>
       </w:r>
     </w:p>
     <w:p>
@@ -2736,13 +3299,29 @@
         </w:numPr>
       </w:pPr>
       <w:r>
-        <w:t xml:space="preserve">Fortsette på json </w:t>
+        <w:t xml:space="preserve">Fortsette på </w:t>
+      </w:r>
+      <w:proofErr w:type="spellStart"/>
+      <w:r>
+        <w:t>json</w:t>
+      </w:r>
+      <w:proofErr w:type="spellEnd"/>
+      <w:r>
+        <w:t xml:space="preserve"> </w:t>
       </w:r>
       <w:r>
         <w:sym w:font="Wingdings" w:char="F0E0"/>
       </w:r>
       <w:r>
-        <w:t xml:space="preserve"> array i riktig oppbygning </w:t>
+        <w:t xml:space="preserve"> </w:t>
+      </w:r>
+      <w:proofErr w:type="spellStart"/>
+      <w:r>
+        <w:t>array</w:t>
+      </w:r>
+      <w:proofErr w:type="spellEnd"/>
+      <w:r>
+        <w:t xml:space="preserve"> i riktig oppbygning </w:t>
       </w:r>
     </w:p>
     <w:p/>
@@ -2826,7 +3405,15 @@
         <w:sym w:font="Wingdings" w:char="F0E0"/>
       </w:r>
       <w:r>
-        <w:t xml:space="preserve"> updates </w:t>
+        <w:t xml:space="preserve"> </w:t>
+      </w:r>
+      <w:proofErr w:type="spellStart"/>
+      <w:r>
+        <w:t>updates</w:t>
+      </w:r>
+      <w:proofErr w:type="spellEnd"/>
+      <w:r>
+        <w:t xml:space="preserve"> </w:t>
       </w:r>
     </w:p>
     <w:p>
@@ -2888,7 +3475,23 @@
         </w:numPr>
       </w:pPr>
       <w:r>
-        <w:t>Legg delete from table, kun for hendelse</w:t>
+        <w:t xml:space="preserve">Legg </w:t>
+      </w:r>
+      <w:proofErr w:type="spellStart"/>
+      <w:r>
+        <w:t>delete</w:t>
+      </w:r>
+      <w:proofErr w:type="spellEnd"/>
+      <w:r>
+        <w:t xml:space="preserve"> from </w:t>
+      </w:r>
+      <w:proofErr w:type="spellStart"/>
+      <w:r>
+        <w:t>table</w:t>
+      </w:r>
+      <w:proofErr w:type="spellEnd"/>
+      <w:r>
+        <w:t>, kun for hendelse</w:t>
       </w:r>
     </w:p>
     <w:p>
@@ -2912,23 +3515,301 @@
         </w:numPr>
       </w:pPr>
       <w:r>
-        <w:t xml:space="preserve">Redigering av navn i coden og endre popups </w:t>
-      </w:r>
+        <w:t xml:space="preserve">Redigering av navn i </w:t>
+      </w:r>
+      <w:proofErr w:type="spellStart"/>
+      <w:r>
+        <w:t>coden</w:t>
+      </w:r>
+      <w:proofErr w:type="spellEnd"/>
+      <w:r>
+        <w:t xml:space="preserve"> og endre </w:t>
+      </w:r>
+      <w:proofErr w:type="spellStart"/>
+      <w:r>
+        <w:t>popups</w:t>
+      </w:r>
+      <w:proofErr w:type="spellEnd"/>
+      <w:r>
+        <w:t xml:space="preserve"> </w:t>
+      </w:r>
+    </w:p>
+    <w:p>
+      <w:pPr>
+        <w:pStyle w:val="Listeavsnitt"/>
+        <w:numPr>
+          <w:ilvl w:val="0"/>
+          <w:numId w:val="2"/>
+        </w:numPr>
+      </w:pPr>
+    </w:p>
+    <w:p>
+      <w:pPr>
+        <w:pBdr>
+          <w:bottom w:val="single" w:sz="12" w:space="1" w:color="auto"/>
+        </w:pBdr>
+      </w:pPr>
+    </w:p>
+    <w:p/>
+    <w:p>
+      <w:pPr>
+        <w:rPr>
+          <w:b/>
+        </w:rPr>
+      </w:pPr>
+      <w:r>
+        <w:rPr>
+          <w:b/>
+        </w:rPr>
+        <w:t>Uke 8</w:t>
+      </w:r>
+      <w:r>
+        <w:rPr>
+          <w:b/>
+        </w:rPr>
+        <w:t xml:space="preserve"> – februar </w:t>
+      </w:r>
+    </w:p>
+    <w:p>
+      <w:pPr>
+        <w:rPr>
+          <w:b/>
+        </w:rPr>
+      </w:pPr>
+    </w:p>
+    <w:p>
+      <w:r>
+        <w:t>tirs</w:t>
+      </w:r>
+      <w:r>
+        <w:t>dag, 19</w:t>
+      </w:r>
+      <w:r>
+        <w:t xml:space="preserve">. Februar </w:t>
+      </w:r>
+    </w:p>
+    <w:p/>
+    <w:p>
+      <w:pPr>
+        <w:rPr>
+          <w:u w:val="single"/>
+        </w:rPr>
+      </w:pPr>
+      <w:r>
+        <w:rPr>
+          <w:u w:val="single"/>
+        </w:rPr>
+        <w:t>Gjort i går:</w:t>
+      </w:r>
+    </w:p>
+    <w:p/>
+    <w:p>
+      <w:pPr>
+        <w:pStyle w:val="Listeavsnitt"/>
+        <w:numPr>
+          <w:ilvl w:val="0"/>
+          <w:numId w:val="2"/>
+        </w:numPr>
+      </w:pPr>
+      <w:r>
+        <w:t xml:space="preserve">Dokumentering av tekniske valg, prosesser osv. </w:t>
+      </w:r>
+    </w:p>
+    <w:p>
+      <w:pPr>
+        <w:pStyle w:val="Listeavsnitt"/>
+        <w:numPr>
+          <w:ilvl w:val="0"/>
+          <w:numId w:val="2"/>
+        </w:numPr>
+      </w:pPr>
+      <w:r>
+        <w:t xml:space="preserve">Funksjoner: knapper og pop </w:t>
+      </w:r>
+      <w:proofErr w:type="spellStart"/>
+      <w:r>
+        <w:t>ups</w:t>
+      </w:r>
+      <w:proofErr w:type="spellEnd"/>
+    </w:p>
+    <w:p>
+      <w:pPr>
+        <w:pStyle w:val="Listeavsnitt"/>
+        <w:numPr>
+          <w:ilvl w:val="0"/>
+          <w:numId w:val="2"/>
+        </w:numPr>
+      </w:pPr>
+      <w:r>
+        <w:t>Lagde og designet knapper</w:t>
+      </w:r>
+    </w:p>
+    <w:p>
+      <w:pPr>
+        <w:pStyle w:val="Listeavsnitt"/>
+        <w:numPr>
+          <w:ilvl w:val="0"/>
+          <w:numId w:val="2"/>
+        </w:numPr>
+      </w:pPr>
+      <w:r>
+        <w:t>Rydding i koden</w:t>
+      </w:r>
+    </w:p>
+    <w:p>
       <w:bookmarkStart w:id="0" w:name="_GoBack"/>
       <w:bookmarkEnd w:id="0"/>
     </w:p>
     <w:p>
       <w:pPr>
-        <w:pStyle w:val="Listeavsnitt"/>
-        <w:numPr>
-          <w:ilvl w:val="0"/>
-          <w:numId w:val="2"/>
-        </w:numPr>
-      </w:pPr>
-    </w:p>
-    <w:p/>
-    <w:p/>
-    <w:p/>
+        <w:rPr>
+          <w:u w:val="single"/>
+        </w:rPr>
+      </w:pPr>
+      <w:r>
+        <w:rPr>
+          <w:u w:val="single"/>
+        </w:rPr>
+        <w:t>Plan for dag:</w:t>
+      </w:r>
+    </w:p>
+    <w:p>
+      <w:pPr>
+        <w:pStyle w:val="Listeavsnitt"/>
+        <w:numPr>
+          <w:ilvl w:val="0"/>
+          <w:numId w:val="2"/>
+        </w:numPr>
+      </w:pPr>
+      <w:r>
+        <w:t>avtale møte</w:t>
+      </w:r>
+    </w:p>
+    <w:p>
+      <w:pPr>
+        <w:pStyle w:val="Listeavsnitt"/>
+        <w:numPr>
+          <w:ilvl w:val="0"/>
+          <w:numId w:val="2"/>
+        </w:numPr>
+      </w:pPr>
+      <w:r>
+        <w:t xml:space="preserve">legge til funksjonaliteter som mangler (slett, legge til innlegg </w:t>
+      </w:r>
+      <w:proofErr w:type="spellStart"/>
+      <w:r>
+        <w:t>o.l</w:t>
+      </w:r>
+      <w:proofErr w:type="spellEnd"/>
+      <w:r>
+        <w:t>) i CMS</w:t>
+      </w:r>
+    </w:p>
+    <w:p>
+      <w:pPr>
+        <w:pStyle w:val="Listeavsnitt"/>
+        <w:numPr>
+          <w:ilvl w:val="0"/>
+          <w:numId w:val="2"/>
+        </w:numPr>
+      </w:pPr>
+      <w:proofErr w:type="spellStart"/>
+      <w:r>
+        <w:t>use</w:t>
+      </w:r>
+      <w:proofErr w:type="spellEnd"/>
+      <w:r>
+        <w:t xml:space="preserve"> case </w:t>
+      </w:r>
+    </w:p>
+    <w:p>
+      <w:pPr>
+        <w:pStyle w:val="Listeavsnitt"/>
+        <w:numPr>
+          <w:ilvl w:val="0"/>
+          <w:numId w:val="2"/>
+        </w:numPr>
+      </w:pPr>
+      <w:r>
+        <w:t xml:space="preserve">oppdatere database etter funksjonalitet </w:t>
+      </w:r>
+    </w:p>
+    <w:p>
+      <w:pPr>
+        <w:pStyle w:val="Listeavsnitt"/>
+        <w:numPr>
+          <w:ilvl w:val="0"/>
+          <w:numId w:val="2"/>
+        </w:numPr>
+      </w:pPr>
+      <w:proofErr w:type="spellStart"/>
+      <w:r>
+        <w:t>EAR</w:t>
+      </w:r>
+      <w:proofErr w:type="spellEnd"/>
+      <w:r>
+        <w:t xml:space="preserve"> diagram</w:t>
+      </w:r>
+    </w:p>
+    <w:p>
+      <w:pPr>
+        <w:pStyle w:val="Listeavsnitt"/>
+        <w:numPr>
+          <w:ilvl w:val="0"/>
+          <w:numId w:val="2"/>
+        </w:numPr>
+      </w:pPr>
+      <w:r>
+        <w:t xml:space="preserve">Brainstorming av kart og video </w:t>
+      </w:r>
+    </w:p>
+    <w:p>
+      <w:pPr>
+        <w:pStyle w:val="Listeavsnitt"/>
+        <w:numPr>
+          <w:ilvl w:val="0"/>
+          <w:numId w:val="2"/>
+        </w:numPr>
+      </w:pPr>
+      <w:r>
+        <w:t xml:space="preserve">Fortsette på </w:t>
+      </w:r>
+      <w:proofErr w:type="spellStart"/>
+      <w:r>
+        <w:t>JSON</w:t>
+      </w:r>
+      <w:proofErr w:type="spellEnd"/>
+      <w:r>
+        <w:t xml:space="preserve"> </w:t>
+      </w:r>
+    </w:p>
+    <w:p>
+      <w:pPr>
+        <w:pStyle w:val="Listeavsnitt"/>
+        <w:numPr>
+          <w:ilvl w:val="0"/>
+          <w:numId w:val="2"/>
+        </w:numPr>
+      </w:pPr>
+      <w:r>
+        <w:t xml:space="preserve">Tidslinje </w:t>
+      </w:r>
+      <w:r>
+        <w:sym w:font="Wingdings" w:char="F0E0"/>
+      </w:r>
+      <w:r>
+        <w:t xml:space="preserve"> plattform </w:t>
+      </w:r>
+    </w:p>
+    <w:p>
+      <w:pPr>
+        <w:pStyle w:val="Listeavsnitt"/>
+        <w:numPr>
+          <w:ilvl w:val="0"/>
+          <w:numId w:val="2"/>
+        </w:numPr>
+      </w:pPr>
+    </w:p>
     <w:sectPr>
       <w:pgSz w:w="11900" w:h="16840"/>
       <w:pgMar w:top="1418" w:right="1418" w:bottom="1418" w:left="1418" w:header="709" w:footer="709" w:gutter="0"/>

</xml_diff>

<commit_message>
referat fra dagens DS
</commit_message>
<xml_diff>
--- a/Daily scrum referat.docx
+++ b/Daily scrum referat.docx
@@ -5519,10 +5519,182 @@
         <w:t>Ferdigstille faner på tidslinjen</w:t>
       </w:r>
     </w:p>
-    <w:p>
-      <w:pPr>
-        <w:pStyle w:val="Listeavsnitt"/>
-        <w:ind w:left="360"/>
+    <w:p/>
+    <w:p/>
+    <w:p>
+      <w:r>
+        <w:t xml:space="preserve">Tirsdag 5. Februar </w:t>
+      </w:r>
+    </w:p>
+    <w:p>
+      <w:pPr>
+        <w:rPr>
+          <w:u w:val="single"/>
+        </w:rPr>
+      </w:pPr>
+    </w:p>
+    <w:p>
+      <w:pPr>
+        <w:rPr>
+          <w:u w:val="single"/>
+        </w:rPr>
+      </w:pPr>
+      <w:r>
+        <w:rPr>
+          <w:u w:val="single"/>
+        </w:rPr>
+        <w:t>Gjort i går</w:t>
+      </w:r>
+      <w:r>
+        <w:rPr>
+          <w:u w:val="single"/>
+        </w:rPr>
+        <w:t xml:space="preserve"> </w:t>
+      </w:r>
+    </w:p>
+    <w:p>
+      <w:pPr>
+        <w:pStyle w:val="Listeavsnitt"/>
+        <w:numPr>
+          <w:ilvl w:val="0"/>
+          <w:numId w:val="2"/>
+        </w:numPr>
+      </w:pPr>
+      <w:r>
+        <w:t xml:space="preserve">Skrev litt om verktøy </w:t>
+      </w:r>
+    </w:p>
+    <w:p>
+      <w:pPr>
+        <w:pStyle w:val="Listeavsnitt"/>
+        <w:numPr>
+          <w:ilvl w:val="0"/>
+          <w:numId w:val="2"/>
+        </w:numPr>
+      </w:pPr>
+      <w:r>
+        <w:t xml:space="preserve">Fikk ferdiggjort AJAX post og </w:t>
+      </w:r>
+      <w:proofErr w:type="spellStart"/>
+      <w:r>
+        <w:t>GET</w:t>
+      </w:r>
+      <w:proofErr w:type="spellEnd"/>
+    </w:p>
+    <w:p>
+      <w:pPr>
+        <w:pStyle w:val="Listeavsnitt"/>
+        <w:numPr>
+          <w:ilvl w:val="0"/>
+          <w:numId w:val="2"/>
+        </w:numPr>
+      </w:pPr>
+      <w:r>
+        <w:t>gjort ferdig faner til tidslinjen</w:t>
+      </w:r>
+    </w:p>
+    <w:p>
+      <w:pPr>
+        <w:pStyle w:val="Listeavsnitt"/>
+        <w:numPr>
+          <w:ilvl w:val="1"/>
+          <w:numId w:val="2"/>
+        </w:numPr>
+      </w:pPr>
+      <w:r>
+        <w:t>sliter litt med kart</w:t>
+      </w:r>
+    </w:p>
+    <w:p/>
+    <w:p>
+      <w:pPr>
+        <w:rPr>
+          <w:u w:val="single"/>
+        </w:rPr>
+      </w:pPr>
+      <w:r>
+        <w:rPr>
+          <w:u w:val="single"/>
+        </w:rPr>
+        <w:t>Plan for i dag</w:t>
+      </w:r>
+    </w:p>
+    <w:p>
+      <w:pPr>
+        <w:pStyle w:val="Listeavsnitt"/>
+        <w:numPr>
+          <w:ilvl w:val="0"/>
+          <w:numId w:val="2"/>
+        </w:numPr>
+      </w:pPr>
+      <w:r>
+        <w:t>ferdigstille kart</w:t>
+      </w:r>
+    </w:p>
+    <w:p>
+      <w:pPr>
+        <w:pStyle w:val="Listeavsnitt"/>
+        <w:numPr>
+          <w:ilvl w:val="0"/>
+          <w:numId w:val="2"/>
+        </w:numPr>
+      </w:pPr>
+      <w:r>
+        <w:t xml:space="preserve">fullskjermsvisning </w:t>
+      </w:r>
+    </w:p>
+    <w:p>
+      <w:pPr>
+        <w:pStyle w:val="Listeavsnitt"/>
+        <w:numPr>
+          <w:ilvl w:val="0"/>
+          <w:numId w:val="2"/>
+        </w:numPr>
+      </w:pPr>
+      <w:proofErr w:type="spellStart"/>
+      <w:r>
+        <w:t>research</w:t>
+      </w:r>
+      <w:proofErr w:type="spellEnd"/>
+      <w:r>
+        <w:t xml:space="preserve"> rundt HTML-</w:t>
+      </w:r>
+      <w:proofErr w:type="spellStart"/>
+      <w:r>
+        <w:t>javascript</w:t>
+      </w:r>
+      <w:proofErr w:type="spellEnd"/>
+      <w:r>
+        <w:t xml:space="preserve"> </w:t>
+      </w:r>
+      <w:proofErr w:type="spellStart"/>
+      <w:r>
+        <w:t>explore</w:t>
+      </w:r>
+      <w:proofErr w:type="spellEnd"/>
+      <w:r>
+        <w:t xml:space="preserve"> 8 </w:t>
+      </w:r>
+    </w:p>
+    <w:p>
+      <w:pPr>
+        <w:pStyle w:val="Listeavsnitt"/>
+        <w:numPr>
+          <w:ilvl w:val="0"/>
+          <w:numId w:val="2"/>
+        </w:numPr>
+      </w:pPr>
+      <w:r>
+        <w:t>revidere koden i CMS-en, kommentering og endre variabel navn</w:t>
+      </w:r>
+    </w:p>
+    <w:p>
+      <w:pPr>
+        <w:pStyle w:val="Listeavsnitt"/>
+        <w:numPr>
+          <w:ilvl w:val="0"/>
+          <w:numId w:val="2"/>
+        </w:numPr>
       </w:pPr>
       <w:bookmarkStart w:id="0" w:name="_GoBack"/>
       <w:bookmarkEnd w:id="0"/>

</xml_diff>

<commit_message>
diverse dokumenter for sprint 4
</commit_message>
<xml_diff>
--- a/Daily scrum referat.docx
+++ b/Daily scrum referat.docx
@@ -8324,10 +8324,349 @@
         <w:t xml:space="preserve"> kommer)</w:t>
       </w:r>
     </w:p>
-    <w:p>
+    <w:p/>
+    <w:p>
+      <w:r>
+        <w:t xml:space="preserve">Onsdag: kundemøte, jobbe med analyse, og endringer av testen, jobbet med mobil </w:t>
+      </w:r>
+      <w:proofErr w:type="spellStart"/>
+      <w:r>
+        <w:t>resposivt</w:t>
+      </w:r>
+      <w:proofErr w:type="spellEnd"/>
+      <w:r>
+        <w:t xml:space="preserve"> design</w:t>
+      </w:r>
+    </w:p>
+    <w:p/>
+    <w:p>
+      <w:proofErr w:type="spellStart"/>
+      <w:r>
+        <w:rPr>
+          <w:b/>
+        </w:rPr>
+        <w:t>tors</w:t>
+      </w:r>
+      <w:proofErr w:type="spellEnd"/>
+      <w:r>
+        <w:rPr>
+          <w:b/>
+        </w:rPr>
+        <w:t>, 25</w:t>
+      </w:r>
+      <w:r>
+        <w:rPr>
+          <w:b/>
+        </w:rPr>
+        <w:t>. april</w:t>
+      </w:r>
+      <w:r>
+        <w:t>:</w:t>
+      </w:r>
+    </w:p>
+    <w:p/>
+    <w:p>
+      <w:pPr>
+        <w:rPr>
+          <w:b/>
+        </w:rPr>
+      </w:pPr>
+      <w:r>
+        <w:rPr>
+          <w:b/>
+        </w:rPr>
+        <w:t xml:space="preserve">Gjort i går </w:t>
+      </w:r>
+      <w:r>
+        <w:rPr>
+          <w:b/>
+        </w:rPr>
+        <w:t>:</w:t>
+      </w:r>
+    </w:p>
+    <w:p>
+      <w:pPr>
+        <w:pStyle w:val="Listeavsnitt"/>
+        <w:numPr>
+          <w:ilvl w:val="0"/>
+          <w:numId w:val="2"/>
+        </w:numPr>
+      </w:pPr>
+      <w:r>
+        <w:t xml:space="preserve">kundemøte og skrev kundemøte </w:t>
+      </w:r>
+      <w:proofErr w:type="spellStart"/>
+      <w:r>
+        <w:t>ref</w:t>
+      </w:r>
+      <w:proofErr w:type="spellEnd"/>
+    </w:p>
+    <w:p>
+      <w:pPr>
+        <w:pStyle w:val="Listeavsnitt"/>
+        <w:numPr>
+          <w:ilvl w:val="0"/>
+          <w:numId w:val="2"/>
+        </w:numPr>
+      </w:pPr>
+      <w:r>
+        <w:t>litt dokumentering</w:t>
+      </w:r>
+    </w:p>
+    <w:p>
+      <w:pPr>
+        <w:pStyle w:val="Listeavsnitt"/>
+        <w:numPr>
+          <w:ilvl w:val="0"/>
+          <w:numId w:val="2"/>
+        </w:numPr>
+      </w:pPr>
+      <w:r>
+        <w:t xml:space="preserve">flyttet i </w:t>
+      </w:r>
+      <w:proofErr w:type="spellStart"/>
+      <w:r>
+        <w:t>cmsen</w:t>
+      </w:r>
+      <w:proofErr w:type="spellEnd"/>
+      <w:r>
+        <w:t xml:space="preserve"> (</w:t>
+      </w:r>
+      <w:proofErr w:type="spellStart"/>
+      <w:r>
+        <w:t>css</w:t>
+      </w:r>
+      <w:proofErr w:type="spellEnd"/>
+      <w:r>
+        <w:t>)</w:t>
+      </w:r>
+    </w:p>
+    <w:p>
+      <w:pPr>
+        <w:pStyle w:val="Listeavsnitt"/>
+        <w:numPr>
+          <w:ilvl w:val="0"/>
+          <w:numId w:val="2"/>
+        </w:numPr>
+      </w:pPr>
+      <w:r>
+        <w:t xml:space="preserve">oppdaterte </w:t>
+      </w:r>
+      <w:proofErr w:type="spellStart"/>
+      <w:r>
+        <w:t>JSON</w:t>
+      </w:r>
+      <w:proofErr w:type="spellEnd"/>
+      <w:r>
+        <w:t xml:space="preserve"> (sortert etter dato og ikke)</w:t>
+      </w:r>
+    </w:p>
+    <w:p>
+      <w:pPr>
+        <w:pStyle w:val="Listeavsnitt"/>
+        <w:numPr>
+          <w:ilvl w:val="0"/>
+          <w:numId w:val="2"/>
+        </w:numPr>
+      </w:pPr>
+      <w:proofErr w:type="spellStart"/>
+      <w:r>
+        <w:t>slidemapen</w:t>
+      </w:r>
+      <w:proofErr w:type="spellEnd"/>
+      <w:r>
+        <w:t xml:space="preserve"> </w:t>
+      </w:r>
+    </w:p>
+    <w:p>
+      <w:pPr>
+        <w:pStyle w:val="Listeavsnitt"/>
+        <w:numPr>
+          <w:ilvl w:val="0"/>
+          <w:numId w:val="2"/>
+        </w:numPr>
+      </w:pPr>
+      <w:r>
+        <w:t xml:space="preserve">Legge til </w:t>
+      </w:r>
+      <w:proofErr w:type="spellStart"/>
+      <w:r>
+        <w:t>bildestrl</w:t>
+      </w:r>
+      <w:proofErr w:type="spellEnd"/>
+      <w:r>
+        <w:t xml:space="preserve"> i bilde API</w:t>
+      </w:r>
+    </w:p>
+    <w:p>
+      <w:pPr>
+        <w:pStyle w:val="Listeavsnitt"/>
+        <w:numPr>
+          <w:ilvl w:val="0"/>
+          <w:numId w:val="2"/>
+        </w:numPr>
+      </w:pPr>
+      <w:r>
+        <w:t xml:space="preserve">Ryddet og </w:t>
+      </w:r>
+      <w:proofErr w:type="spellStart"/>
+      <w:r>
+        <w:t>kommenering</w:t>
+      </w:r>
+      <w:proofErr w:type="spellEnd"/>
+      <w:r>
+        <w:t xml:space="preserve"> i </w:t>
+      </w:r>
+      <w:proofErr w:type="spellStart"/>
+      <w:r>
+        <w:t>javascript</w:t>
+      </w:r>
+      <w:proofErr w:type="spellEnd"/>
+      <w:r>
+        <w:t xml:space="preserve"> koden</w:t>
+      </w:r>
+    </w:p>
+    <w:p>
+      <w:pPr>
+        <w:pStyle w:val="Listeavsnitt"/>
+        <w:numPr>
+          <w:ilvl w:val="0"/>
+          <w:numId w:val="2"/>
+        </w:numPr>
+      </w:pPr>
+      <w:r>
+        <w:t xml:space="preserve">Mobilversjon (stilsett) </w:t>
+      </w:r>
+    </w:p>
+    <w:p>
+      <w:pPr>
+        <w:pStyle w:val="Listeavsnitt"/>
+        <w:numPr>
+          <w:ilvl w:val="0"/>
+          <w:numId w:val="2"/>
+        </w:numPr>
+      </w:pPr>
+    </w:p>
+    <w:p/>
+    <w:p>
+      <w:pPr>
+        <w:rPr>
+          <w:b/>
+        </w:rPr>
+      </w:pPr>
+      <w:r>
+        <w:rPr>
+          <w:b/>
+        </w:rPr>
+        <w:t>Plan for i dag</w:t>
+      </w:r>
+      <w:r>
+        <w:rPr>
+          <w:b/>
+        </w:rPr>
+        <w:t>:</w:t>
+      </w:r>
+    </w:p>
+    <w:p>
+      <w:pPr>
+        <w:pStyle w:val="Listeavsnitt"/>
+        <w:numPr>
+          <w:ilvl w:val="0"/>
+          <w:numId w:val="2"/>
+        </w:numPr>
+      </w:pPr>
+      <w:r>
+        <w:t>implementeringsplan</w:t>
+      </w:r>
+    </w:p>
+    <w:p>
+      <w:pPr>
+        <w:pStyle w:val="Listeavsnitt"/>
+        <w:numPr>
+          <w:ilvl w:val="0"/>
+          <w:numId w:val="2"/>
+        </w:numPr>
+      </w:pPr>
+      <w:r>
+        <w:t xml:space="preserve">sprint </w:t>
+      </w:r>
+      <w:proofErr w:type="spellStart"/>
+      <w:r>
+        <w:t>review</w:t>
+      </w:r>
+      <w:proofErr w:type="spellEnd"/>
+      <w:r>
+        <w:t xml:space="preserve"> + referat og </w:t>
+      </w:r>
+      <w:proofErr w:type="spellStart"/>
+      <w:r>
+        <w:t>retrospect</w:t>
+      </w:r>
+      <w:proofErr w:type="spellEnd"/>
+    </w:p>
+    <w:p>
+      <w:pPr>
+        <w:pStyle w:val="Listeavsnitt"/>
+        <w:numPr>
+          <w:ilvl w:val="0"/>
+          <w:numId w:val="2"/>
+        </w:numPr>
+      </w:pPr>
+      <w:r>
+        <w:t xml:space="preserve">bilde </w:t>
+      </w:r>
+      <w:proofErr w:type="spellStart"/>
+      <w:r>
+        <w:t>api</w:t>
+      </w:r>
+      <w:proofErr w:type="spellEnd"/>
+      <w:r>
+        <w:t xml:space="preserve"> skal ferdiggjøres, </w:t>
+      </w:r>
+      <w:proofErr w:type="spellStart"/>
+      <w:r>
+        <w:t>evt</w:t>
+      </w:r>
+      <w:proofErr w:type="spellEnd"/>
+      <w:r>
+        <w:t xml:space="preserve"> video også</w:t>
+      </w:r>
+    </w:p>
+    <w:p>
+      <w:pPr>
+        <w:pStyle w:val="Listeavsnitt"/>
+        <w:numPr>
+          <w:ilvl w:val="0"/>
+          <w:numId w:val="2"/>
+        </w:numPr>
+      </w:pPr>
+      <w:r>
+        <w:t xml:space="preserve">fortsette videre på mobilversjon </w:t>
+      </w:r>
+    </w:p>
+    <w:p>
+      <w:pPr>
+        <w:pStyle w:val="Listeavsnitt"/>
+        <w:numPr>
+          <w:ilvl w:val="0"/>
+          <w:numId w:val="2"/>
+        </w:numPr>
+      </w:pPr>
+      <w:r>
+        <w:t xml:space="preserve">Internett </w:t>
+      </w:r>
+      <w:proofErr w:type="spellStart"/>
+      <w:r>
+        <w:t>explore</w:t>
+      </w:r>
+      <w:proofErr w:type="spellEnd"/>
+      <w:r>
+        <w:t xml:space="preserve"> 8 – test av tidslinjen </w:t>
+      </w:r>
       <w:bookmarkStart w:id="0" w:name="_GoBack"/>
       <w:bookmarkEnd w:id="0"/>
     </w:p>
+    <w:p/>
     <w:sectPr>
       <w:pgSz w:w="11900" w:h="16840"/>
       <w:pgMar w:top="1418" w:right="1418" w:bottom="1418" w:left="1418" w:header="709" w:footer="709" w:gutter="0"/>
@@ -9508,7 +9847,7 @@
 </file>
 
 <file path=customXml/itemProps1.xml><?xml version="1.0" encoding="utf-8"?>
-<ds:datastoreItem xmlns:ds="http://schemas.openxmlformats.org/officeDocument/2006/customXml" ds:itemID="{F3526716-FEB7-DE42-AA91-B78AD6B82D7E}">
+<ds:datastoreItem xmlns:ds="http://schemas.openxmlformats.org/officeDocument/2006/customXml" ds:itemID="{146A0289-AFFF-314A-97B2-DE1978006507}">
   <ds:schemaRefs>
     <ds:schemaRef ds:uri="http://schemas.openxmlformats.org/officeDocument/2006/bibliography"/>
   </ds:schemaRefs>

</xml_diff>